<commit_message>
QRadar integration 2.0 doc
</commit_message>
<xml_diff>
--- a/fn_qradar_integration/doc/Resilient Integrations QRadar Function Guide.docx
+++ b/fn_qradar_integration/doc/Resilient Integrations QRadar Function Guide.docx
@@ -1,6 +1,6 @@
 
 <file path=word/document.xml><?xml version="1.0" encoding="utf-8"?>
-<w:document xmlns:wpc="http://schemas.microsoft.com/office/word/2010/wordprocessingCanvas" xmlns:mc="http://schemas.openxmlformats.org/markup-compatibility/2006" xmlns:o="urn:schemas-microsoft-com:office:office" xmlns:r="http://schemas.openxmlformats.org/officeDocument/2006/relationships" xmlns:m="http://schemas.openxmlformats.org/officeDocument/2006/math" xmlns:v="urn:schemas-microsoft-com:vml" xmlns:wp14="http://schemas.microsoft.com/office/word/2010/wordprocessingDrawing" xmlns:wp="http://schemas.openxmlformats.org/drawingml/2006/wordprocessingDrawing" xmlns:w10="urn:schemas-microsoft-com:office:word" xmlns:w="http://schemas.openxmlformats.org/wordprocessingml/2006/main" xmlns:w14="http://schemas.microsoft.com/office/word/2010/wordml" xmlns:w15="http://schemas.microsoft.com/office/word/2012/wordml" xmlns:wpg="http://schemas.microsoft.com/office/word/2010/wordprocessingGroup" xmlns:wpi="http://schemas.microsoft.com/office/word/2010/wordprocessingInk" xmlns:wne="http://schemas.microsoft.com/office/word/2006/wordml" xmlns:wps="http://schemas.microsoft.com/office/word/2010/wordprocessingShape" mc:Ignorable="w14 w15 wp14">
+<w:document xmlns:wpc="http://schemas.microsoft.com/office/word/2010/wordprocessingCanvas" xmlns:cx="http://schemas.microsoft.com/office/drawing/2014/chartex" xmlns:cx1="http://schemas.microsoft.com/office/drawing/2015/9/8/chartex" xmlns:cx2="http://schemas.microsoft.com/office/drawing/2015/10/21/chartex" xmlns:cx3="http://schemas.microsoft.com/office/drawing/2016/5/9/chartex" xmlns:cx4="http://schemas.microsoft.com/office/drawing/2016/5/10/chartex" xmlns:cx5="http://schemas.microsoft.com/office/drawing/2016/5/11/chartex" xmlns:cx6="http://schemas.microsoft.com/office/drawing/2016/5/12/chartex" xmlns:cx7="http://schemas.microsoft.com/office/drawing/2016/5/13/chartex" xmlns:cx8="http://schemas.microsoft.com/office/drawing/2016/5/14/chartex" xmlns:mc="http://schemas.openxmlformats.org/markup-compatibility/2006" xmlns:aink="http://schemas.microsoft.com/office/drawing/2016/ink" xmlns:am3d="http://schemas.microsoft.com/office/drawing/2017/model3d" xmlns:o="urn:schemas-microsoft-com:office:office" xmlns:r="http://schemas.openxmlformats.org/officeDocument/2006/relationships" xmlns:m="http://schemas.openxmlformats.org/officeDocument/2006/math" xmlns:v="urn:schemas-microsoft-com:vml" xmlns:wp14="http://schemas.microsoft.com/office/word/2010/wordprocessingDrawing" xmlns:wp="http://schemas.openxmlformats.org/drawingml/2006/wordprocessingDrawing" xmlns:w10="urn:schemas-microsoft-com:office:word" xmlns:w="http://schemas.openxmlformats.org/wordprocessingml/2006/main" xmlns:w14="http://schemas.microsoft.com/office/word/2010/wordml" xmlns:w15="http://schemas.microsoft.com/office/word/2012/wordml" xmlns:w16cid="http://schemas.microsoft.com/office/word/2016/wordml/cid" xmlns:w16se="http://schemas.microsoft.com/office/word/2015/wordml/symex" xmlns:wpg="http://schemas.microsoft.com/office/word/2010/wordprocessingGroup" xmlns:wpi="http://schemas.microsoft.com/office/word/2010/wordprocessingInk" xmlns:wne="http://schemas.microsoft.com/office/word/2006/wordml" xmlns:wps="http://schemas.microsoft.com/office/word/2010/wordprocessingShape" mc:Ignorable="w14 w15 w16se w16cid wp14">
   <w:background w:color="FFFFFF"/>
   <w:body>
     <w:p>
@@ -9,9 +9,7 @@
         <w:ind w:left="-1440"/>
       </w:pPr>
       <w:bookmarkStart w:id="0" w:name="h.gjdgxs" w:colFirst="0" w:colLast="0"/>
-      <w:bookmarkStart w:id="1" w:name="_GoBack"/>
       <w:bookmarkEnd w:id="0"/>
-      <w:bookmarkEnd w:id="1"/>
       <w:r>
         <w:rPr>
           <w:noProof/>
@@ -155,14 +153,12 @@
         <w:spacing w:before="0"/>
         <w:jc w:val="center"/>
       </w:pPr>
-      <w:proofErr w:type="spellStart"/>
       <w:r>
         <w:rPr>
           <w:color w:val="FF8300"/>
         </w:rPr>
         <w:t>QRadar</w:t>
       </w:r>
-      <w:proofErr w:type="spellEnd"/>
       <w:r>
         <w:rPr>
           <w:color w:val="FF8300"/>
@@ -181,18 +177,50 @@
         </w:rPr>
         <w:t xml:space="preserve">Release Date: </w:t>
       </w:r>
+      <w:del w:id="1" w:author="Yongjian Feng" w:date="2019-02-21T10:22:00Z">
+        <w:r>
+          <w:rPr>
+            <w:rFonts w:ascii="Times New Roman" w:eastAsia="Times New Roman" w:hAnsi="Times New Roman" w:cs="Times New Roman"/>
+          </w:rPr>
+          <w:delText xml:space="preserve">July </w:delText>
+        </w:r>
+      </w:del>
+      <w:ins w:id="2" w:author="Yongjian Feng" w:date="2019-02-21T10:22:00Z">
+        <w:r>
+          <w:rPr>
+            <w:rFonts w:ascii="Times New Roman" w:eastAsia="Times New Roman" w:hAnsi="Times New Roman" w:cs="Times New Roman"/>
+          </w:rPr>
+          <w:t>March</w:t>
+        </w:r>
+        <w:r>
+          <w:rPr>
+            <w:rFonts w:ascii="Times New Roman" w:eastAsia="Times New Roman" w:hAnsi="Times New Roman" w:cs="Times New Roman"/>
+          </w:rPr>
+          <w:t xml:space="preserve"> </w:t>
+        </w:r>
+      </w:ins>
       <w:r>
         <w:rPr>
           <w:rFonts w:ascii="Times New Roman" w:eastAsia="Times New Roman" w:hAnsi="Times New Roman" w:cs="Times New Roman"/>
         </w:rPr>
-        <w:t xml:space="preserve">July </w:t>
-      </w:r>
-      <w:r>
-        <w:rPr>
-          <w:rFonts w:ascii="Times New Roman" w:eastAsia="Times New Roman" w:hAnsi="Times New Roman" w:cs="Times New Roman"/>
-        </w:rPr>
-        <w:t>2018</w:t>
-      </w:r>
+        <w:t>201</w:t>
+      </w:r>
+      <w:ins w:id="3" w:author="Yongjian Feng" w:date="2019-02-21T10:22:00Z">
+        <w:r>
+          <w:rPr>
+            <w:rFonts w:ascii="Times New Roman" w:eastAsia="Times New Roman" w:hAnsi="Times New Roman" w:cs="Times New Roman"/>
+          </w:rPr>
+          <w:t>9</w:t>
+        </w:r>
+      </w:ins>
+      <w:del w:id="4" w:author="Yongjian Feng" w:date="2019-02-21T10:22:00Z">
+        <w:r>
+          <w:rPr>
+            <w:rFonts w:ascii="Times New Roman" w:eastAsia="Times New Roman" w:hAnsi="Times New Roman" w:cs="Times New Roman"/>
+          </w:rPr>
+          <w:delText>8</w:delText>
+        </w:r>
+      </w:del>
     </w:p>
     <w:p>
       <w:pPr>
@@ -227,7 +255,6 @@
       <w:r>
         <w:t xml:space="preserve">This guide describes the </w:t>
       </w:r>
-      <w:proofErr w:type="spellStart"/>
       <w:r>
         <w:rPr>
           <w:rStyle w:val="IntenseEmphasis"/>
@@ -236,7 +263,6 @@
         </w:rPr>
         <w:t>QRadar</w:t>
       </w:r>
-      <w:proofErr w:type="spellEnd"/>
       <w:r>
         <w:t xml:space="preserve"> Function.</w:t>
       </w:r>
@@ -254,15 +280,7 @@
         <w:pStyle w:val="BodyText"/>
       </w:pPr>
       <w:r>
-        <w:t xml:space="preserve">The </w:t>
-      </w:r>
-      <w:proofErr w:type="spellStart"/>
-      <w:r>
-        <w:t>QRadar</w:t>
-      </w:r>
-      <w:proofErr w:type="spellEnd"/>
-      <w:r>
-        <w:t xml:space="preserve"> integration with the Resilient platform package provides the following:</w:t>
+        <w:t>The QRadar integration with the Resilient platform package provides the following:</w:t>
       </w:r>
     </w:p>
     <w:p>
@@ -280,21 +298,16 @@
         <w:t>to</w:t>
       </w:r>
       <w:r>
-        <w:t xml:space="preserve"> perform a </w:t>
-      </w:r>
-      <w:proofErr w:type="spellStart"/>
-      <w:r>
-        <w:t>QRadar</w:t>
-      </w:r>
-      <w:proofErr w:type="spellEnd"/>
-      <w:r>
-        <w:t xml:space="preserve"> Ariel query</w:t>
+        <w:t xml:space="preserve"> perform a QRadar Ariel query</w:t>
       </w:r>
     </w:p>
     <w:p>
       <w:pPr>
         <w:pStyle w:val="ListBullet"/>
         <w:contextualSpacing/>
+        <w:rPr>
+          <w:ins w:id="5" w:author="Yongjian Feng" w:date="2019-02-21T10:22:00Z"/>
+        </w:rPr>
       </w:pPr>
       <w:r>
         <w:t>S</w:t>
@@ -303,15 +316,7 @@
         <w:t xml:space="preserve">earch function </w:t>
       </w:r>
       <w:r>
-        <w:t xml:space="preserve">to query an item in a </w:t>
-      </w:r>
-      <w:proofErr w:type="spellStart"/>
-      <w:r>
-        <w:t>QRadar</w:t>
-      </w:r>
-      <w:proofErr w:type="spellEnd"/>
-      <w:r>
-        <w:t xml:space="preserve"> </w:t>
+        <w:t xml:space="preserve">to query an item in a QRadar </w:t>
       </w:r>
       <w:r>
         <w:t>reference se</w:t>
@@ -325,32 +330,11 @@
         <w:pStyle w:val="ListBullet"/>
         <w:contextualSpacing/>
       </w:pPr>
-      <w:r>
-        <w:t>A</w:t>
-      </w:r>
-      <w:r>
-        <w:t xml:space="preserve">dd function </w:t>
-      </w:r>
-      <w:r>
-        <w:t>to</w:t>
-      </w:r>
-      <w:r>
-        <w:t xml:space="preserve"> insert a new </w:t>
-      </w:r>
-      <w:r>
-        <w:t>item in</w:t>
-      </w:r>
-      <w:r>
-        <w:t xml:space="preserve"> a </w:t>
-      </w:r>
-      <w:proofErr w:type="spellStart"/>
-      <w:r>
-        <w:t>QRadar</w:t>
-      </w:r>
-      <w:proofErr w:type="spellEnd"/>
-      <w:r>
-        <w:t xml:space="preserve"> reference set</w:t>
-      </w:r>
+      <w:ins w:id="6" w:author="Yongjian Feng" w:date="2019-02-21T10:23:00Z">
+        <w:r>
+          <w:t>Search function to find all the reference sets that contain an item</w:t>
+        </w:r>
+      </w:ins>
     </w:p>
     <w:p>
       <w:pPr>
@@ -358,6 +342,30 @@
         <w:contextualSpacing/>
       </w:pPr>
       <w:r>
+        <w:t>A</w:t>
+      </w:r>
+      <w:r>
+        <w:t xml:space="preserve">dd function </w:t>
+      </w:r>
+      <w:r>
+        <w:t>to</w:t>
+      </w:r>
+      <w:r>
+        <w:t xml:space="preserve"> insert a new </w:t>
+      </w:r>
+      <w:r>
+        <w:t>item in</w:t>
+      </w:r>
+      <w:r>
+        <w:t xml:space="preserve"> a QRadar reference set</w:t>
+      </w:r>
+    </w:p>
+    <w:p>
+      <w:pPr>
+        <w:pStyle w:val="ListBullet"/>
+        <w:contextualSpacing/>
+      </w:pPr>
+      <w:r>
         <w:t>D</w:t>
       </w:r>
       <w:r>
@@ -367,15 +375,7 @@
         <w:t>to</w:t>
       </w:r>
       <w:r>
-        <w:t xml:space="preserve"> remove an item from a </w:t>
-      </w:r>
-      <w:proofErr w:type="spellStart"/>
-      <w:r>
-        <w:t>QRadar</w:t>
-      </w:r>
-      <w:proofErr w:type="spellEnd"/>
-      <w:r>
-        <w:t xml:space="preserve"> reference set</w:t>
+        <w:t xml:space="preserve"> remove an item from a QRadar reference set</w:t>
       </w:r>
     </w:p>
     <w:p>
@@ -423,7 +423,7 @@
         <w:pStyle w:val="BodyText"/>
         <w:keepNext/>
       </w:pPr>
-      <w:bookmarkStart w:id="2" w:name="_Toc510253265"/>
+      <w:bookmarkStart w:id="7" w:name="_Toc510253265"/>
       <w:r>
         <w:rPr>
           <w:rFonts w:cs="Arial"/>
@@ -494,25 +494,20 @@
         </w:numPr>
         <w:contextualSpacing/>
       </w:pPr>
-      <w:proofErr w:type="spellStart"/>
-      <w:r>
-        <w:t>QRadar</w:t>
-      </w:r>
-      <w:proofErr w:type="spellEnd"/>
-      <w:r>
-        <w:t xml:space="preserve"> version 7.2.8 or later</w:t>
+      <w:r>
+        <w:lastRenderedPageBreak/>
+        <w:t>QRadar version 7.2.8 or later</w:t>
       </w:r>
     </w:p>
     <w:p>
       <w:pPr>
         <w:pStyle w:val="Heading20"/>
       </w:pPr>
-      <w:bookmarkStart w:id="3" w:name="_Toc509305886"/>
-      <w:r>
-        <w:lastRenderedPageBreak/>
+      <w:bookmarkStart w:id="8" w:name="_Toc509305886"/>
+      <w:r>
         <w:t>Install the Python components</w:t>
       </w:r>
-      <w:bookmarkEnd w:id="3"/>
+      <w:bookmarkEnd w:id="8"/>
     </w:p>
     <w:p>
       <w:pPr>
@@ -556,13 +551,8 @@
         <w:ind w:left="547"/>
         <w:contextualSpacing/>
       </w:pPr>
-      <w:proofErr w:type="gramStart"/>
-      <w:r>
-        <w:t>sudo</w:t>
-      </w:r>
-      <w:proofErr w:type="gramEnd"/>
-      <w:r>
-        <w:t xml:space="preserve"> pip install --upgrade pip</w:t>
+      <w:r>
+        <w:t>sudo pip install --upgrade pip</w:t>
       </w:r>
     </w:p>
     <w:p>
@@ -571,13 +561,8 @@
         <w:ind w:left="547"/>
         <w:contextualSpacing/>
       </w:pPr>
-      <w:proofErr w:type="gramStart"/>
-      <w:r>
-        <w:t>sudo</w:t>
-      </w:r>
-      <w:proofErr w:type="gramEnd"/>
-      <w:r>
-        <w:t xml:space="preserve"> pip install --upgrade </w:t>
+      <w:r>
+        <w:t xml:space="preserve">sudo pip install --upgrade </w:t>
       </w:r>
       <w:proofErr w:type="spellStart"/>
       <w:r>
@@ -591,13 +576,8 @@
         <w:ind w:left="547"/>
         <w:contextualSpacing/>
       </w:pPr>
-      <w:proofErr w:type="gramStart"/>
-      <w:r>
-        <w:t>sudo</w:t>
-      </w:r>
-      <w:proofErr w:type="gramEnd"/>
-      <w:r>
-        <w:t xml:space="preserve"> pip install --upgrade resilient-circuits</w:t>
+      <w:r>
+        <w:t>sudo pip install --upgrade resilient-circuits</w:t>
       </w:r>
     </w:p>
     <w:p>
@@ -627,31 +607,33 @@
         <w:ind w:left="540"/>
         <w:contextualSpacing/>
       </w:pPr>
+      <w:proofErr w:type="spellStart"/>
+      <w:r>
+        <w:t>sudo</w:t>
+      </w:r>
+      <w:proofErr w:type="spellEnd"/>
+      <w:r>
+        <w:t xml:space="preserve"> pip install </w:t>
+      </w:r>
+      <w:proofErr w:type="spellStart"/>
+      <w:r>
+        <w:t>fn_qradar_integration</w:t>
+      </w:r>
+      <w:proofErr w:type="spellEnd"/>
+      <w:r>
+        <w:t>-&lt;</w:t>
+      </w:r>
+      <w:r>
+        <w:rPr>
+          <w:i/>
+        </w:rPr>
+        <w:t>version</w:t>
+      </w:r>
       <w:proofErr w:type="gramStart"/>
       <w:r>
-        <w:t>sudo</w:t>
+        <w:t>&gt;.tar.gz</w:t>
       </w:r>
       <w:proofErr w:type="gramEnd"/>
-      <w:r>
-        <w:t xml:space="preserve"> pip install </w:t>
-      </w:r>
-      <w:proofErr w:type="spellStart"/>
-      <w:r>
-        <w:t>fn_qradar_integration</w:t>
-      </w:r>
-      <w:proofErr w:type="spellEnd"/>
-      <w:r>
-        <w:t>-&lt;</w:t>
-      </w:r>
-      <w:r>
-        <w:rPr>
-          <w:i/>
-        </w:rPr>
-        <w:t>version</w:t>
-      </w:r>
-      <w:r>
-        <w:t>&gt;.tar.gz</w:t>
-      </w:r>
     </w:p>
     <w:p>
       <w:pPr>
@@ -763,11 +745,11 @@
         <w:keepNext/>
         <w:ind w:left="720"/>
       </w:pPr>
-      <w:proofErr w:type="gramStart"/>
+      <w:proofErr w:type="spellStart"/>
       <w:r>
         <w:t>sudo</w:t>
       </w:r>
-      <w:proofErr w:type="gramEnd"/>
+      <w:proofErr w:type="spellEnd"/>
       <w:r>
         <w:t xml:space="preserve"> </w:t>
       </w:r>
@@ -845,21 +827,8 @@
         <w:keepNext/>
         <w:ind w:left="720"/>
       </w:pPr>
-      <w:proofErr w:type="gramStart"/>
-      <w:r>
-        <w:t>resilient-circuits</w:t>
-      </w:r>
-      <w:proofErr w:type="gramEnd"/>
-      <w:r>
-        <w:t xml:space="preserve"> </w:t>
-      </w:r>
-      <w:proofErr w:type="spellStart"/>
-      <w:r>
-        <w:t>config</w:t>
-      </w:r>
-      <w:proofErr w:type="spellEnd"/>
-      <w:r>
-        <w:t xml:space="preserve"> -c</w:t>
+      <w:r>
+        <w:t>resilient-circuits config -c</w:t>
       </w:r>
     </w:p>
     <w:p>
@@ -868,11 +837,9 @@
         <w:keepNext/>
         <w:ind w:left="720"/>
       </w:pPr>
-      <w:proofErr w:type="gramStart"/>
       <w:r>
         <w:t>or</w:t>
       </w:r>
-      <w:proofErr w:type="gramEnd"/>
     </w:p>
     <w:p>
       <w:pPr>
@@ -880,21 +847,8 @@
         <w:keepNext/>
         <w:ind w:left="720"/>
       </w:pPr>
-      <w:proofErr w:type="gramStart"/>
-      <w:r>
-        <w:t>resilient-circuits</w:t>
-      </w:r>
-      <w:proofErr w:type="gramEnd"/>
-      <w:r>
-        <w:t xml:space="preserve"> </w:t>
-      </w:r>
-      <w:proofErr w:type="spellStart"/>
-      <w:r>
-        <w:t>config</w:t>
-      </w:r>
-      <w:proofErr w:type="spellEnd"/>
-      <w:r>
-        <w:t xml:space="preserve"> -u</w:t>
+      <w:r>
+        <w:t>resilient-circuits config -u</w:t>
       </w:r>
     </w:p>
     <w:p>
@@ -951,23 +905,7 @@
           <w:rFonts w:cs="Arial"/>
           <w:color w:val="000000"/>
         </w:rPr>
-        <w:t xml:space="preserve"> section, ensure that you provide all the information required to connect to the </w:t>
-      </w:r>
-      <w:proofErr w:type="gramStart"/>
-      <w:r>
-        <w:rPr>
-          <w:rFonts w:cs="Arial"/>
-          <w:color w:val="000000"/>
-        </w:rPr>
-        <w:t>Resilient</w:t>
-      </w:r>
-      <w:proofErr w:type="gramEnd"/>
-      <w:r>
-        <w:rPr>
-          <w:rFonts w:cs="Arial"/>
-          <w:color w:val="000000"/>
-        </w:rPr>
-        <w:t xml:space="preserve"> platform.</w:t>
+        <w:t xml:space="preserve"> section, ensure that you provide all the information required to connect to the Resilient platform.</w:t>
       </w:r>
     </w:p>
     <w:p>
@@ -1146,12 +1084,10 @@
         <w:t>verify_cert</w:t>
       </w:r>
       <w:proofErr w:type="spellEnd"/>
-      <w:proofErr w:type="gramStart"/>
       <w:r>
         <w:t>=[</w:t>
       </w:r>
       <w:proofErr w:type="spellStart"/>
-      <w:proofErr w:type="gramEnd"/>
       <w:r>
         <w:t>true|false</w:t>
       </w:r>
@@ -1221,15 +1157,38 @@
       <w:r>
         <w:t xml:space="preserve">The package contains </w:t>
       </w:r>
-      <w:r>
-        <w:t>four example functions</w:t>
+      <w:del w:id="9" w:author="Yongjian Feng" w:date="2019-02-21T10:36:00Z">
+        <w:r>
+          <w:delText xml:space="preserve">four </w:delText>
+        </w:r>
+      </w:del>
+      <w:ins w:id="10" w:author="Yongjian Feng" w:date="2019-02-21T10:36:00Z">
+        <w:r>
+          <w:t>five</w:t>
+        </w:r>
+        <w:r>
+          <w:t xml:space="preserve"> </w:t>
+        </w:r>
+      </w:ins>
+      <w:r>
+        <w:t>example functions</w:t>
       </w:r>
       <w:r>
         <w:t xml:space="preserve">, </w:t>
       </w:r>
-      <w:r>
-        <w:t xml:space="preserve">five </w:t>
-      </w:r>
+      <w:del w:id="11" w:author="Yongjian Feng" w:date="2019-02-21T10:36:00Z">
+        <w:r>
+          <w:delText xml:space="preserve">five </w:delText>
+        </w:r>
+      </w:del>
+      <w:ins w:id="12" w:author="Yongjian Feng" w:date="2019-02-21T10:36:00Z">
+        <w:r>
+          <w:t>six</w:t>
+        </w:r>
+        <w:r>
+          <w:t xml:space="preserve"> </w:t>
+        </w:r>
+      </w:ins>
       <w:r>
         <w:t>example workflows</w:t>
       </w:r>
@@ -1239,14 +1198,47 @@
       <w:r>
         <w:t xml:space="preserve"> and </w:t>
       </w:r>
-      <w:r>
-        <w:t xml:space="preserve">five </w:t>
+      <w:ins w:id="13" w:author="Yongjian Feng" w:date="2019-02-21T10:36:00Z">
+        <w:r>
+          <w:t>six</w:t>
+        </w:r>
+      </w:ins>
+      <w:del w:id="14" w:author="Yongjian Feng" w:date="2019-02-21T10:36:00Z">
+        <w:r>
+          <w:delText>five</w:delText>
+        </w:r>
+      </w:del>
+      <w:r>
+        <w:t xml:space="preserve"> </w:t>
       </w:r>
       <w:r>
         <w:t xml:space="preserve">rules that </w:t>
       </w:r>
       <w:r>
-        <w:t>trigger the workflows, along with custom fields and a data table for input and output parameters.</w:t>
+        <w:t xml:space="preserve">trigger the workflows, along with custom fields and </w:t>
+      </w:r>
+      <w:ins w:id="15" w:author="Yongjian Feng" w:date="2019-02-21T10:36:00Z">
+        <w:r>
+          <w:t>two</w:t>
+        </w:r>
+      </w:ins>
+      <w:del w:id="16" w:author="Yongjian Feng" w:date="2019-02-21T10:36:00Z">
+        <w:r>
+          <w:delText>a</w:delText>
+        </w:r>
+      </w:del>
+      <w:r>
+        <w:t xml:space="preserve"> data table</w:t>
+      </w:r>
+      <w:ins w:id="17" w:author="Yongjian Feng" w:date="2019-02-21T10:36:00Z">
+        <w:r>
+          <w:t>s</w:t>
+        </w:r>
+      </w:ins>
+      <w:bookmarkStart w:id="18" w:name="_GoBack"/>
+      <w:bookmarkEnd w:id="18"/>
+      <w:r>
+        <w:t xml:space="preserve"> for input and output parameters.</w:t>
       </w:r>
     </w:p>
     <w:p>
@@ -1272,14 +1264,12 @@
       <w:pPr>
         <w:pStyle w:val="Code0"/>
       </w:pPr>
-      <w:proofErr w:type="gramStart"/>
       <w:r>
         <w:t>resilient-</w:t>
       </w:r>
       <w:r>
         <w:t>circuits</w:t>
       </w:r>
-      <w:proofErr w:type="gramEnd"/>
       <w:r>
         <w:t xml:space="preserve"> customize</w:t>
       </w:r>
@@ -1297,7 +1287,7 @@
         <w:t>Respond to the prompts to deploy functions, message destinations, workflows and rules.</w:t>
       </w:r>
     </w:p>
-    <w:bookmarkEnd w:id="2"/>
+    <w:bookmarkEnd w:id="7"/>
     <w:p>
       <w:pPr>
         <w:pStyle w:val="Heading20"/>
@@ -1468,11 +1458,11 @@
       <w:pPr>
         <w:pStyle w:val="Code0"/>
       </w:pPr>
-      <w:proofErr w:type="gramStart"/>
+      <w:proofErr w:type="spellStart"/>
       <w:r>
         <w:t>sudo</w:t>
       </w:r>
-      <w:proofErr w:type="gramEnd"/>
+      <w:proofErr w:type="spellEnd"/>
       <w:r>
         <w:t xml:space="preserve"> vi /</w:t>
       </w:r>
@@ -1482,7 +1472,15 @@
       </w:r>
       <w:proofErr w:type="spellEnd"/>
       <w:r>
-        <w:t>/systemd/system/</w:t>
+        <w:t>/</w:t>
+      </w:r>
+      <w:proofErr w:type="spellStart"/>
+      <w:r>
+        <w:t>systemd</w:t>
+      </w:r>
+      <w:proofErr w:type="spellEnd"/>
+      <w:r>
+        <w:t>/system/</w:t>
       </w:r>
       <w:proofErr w:type="spellStart"/>
       <w:r>
@@ -1547,12 +1545,10 @@
       <w:r>
         <w:br/>
       </w:r>
-      <w:proofErr w:type="gramStart"/>
       <w:r>
         <w:t>Requires=</w:t>
       </w:r>
       <w:proofErr w:type="spellStart"/>
-      <w:proofErr w:type="gramEnd"/>
       <w:r>
         <w:t>resilient.service</w:t>
       </w:r>
@@ -1598,7 +1594,15 @@
       </w:r>
       <w:proofErr w:type="spellEnd"/>
       <w:r>
-        <w:t>=/usr/local/bin/resilient-circuits run</w:t>
+        <w:t>=/</w:t>
+      </w:r>
+      <w:proofErr w:type="spellStart"/>
+      <w:r>
+        <w:t>usr</w:t>
+      </w:r>
+      <w:proofErr w:type="spellEnd"/>
+      <w:r>
+        <w:t>/local/bin/resilient-circuits run</w:t>
       </w:r>
       <w:r>
         <w:br/>
@@ -1697,21 +1701,37 @@
       <w:pPr>
         <w:pStyle w:val="Code0"/>
       </w:pPr>
-      <w:proofErr w:type="gramStart"/>
+      <w:proofErr w:type="spellStart"/>
       <w:r>
         <w:t>sudo</w:t>
       </w:r>
-      <w:proofErr w:type="gramEnd"/>
-      <w:r>
-        <w:t xml:space="preserve"> chmod 664 /</w:t>
+      <w:proofErr w:type="spellEnd"/>
+      <w:r>
+        <w:t xml:space="preserve"> </w:t>
       </w:r>
       <w:proofErr w:type="spellStart"/>
       <w:r>
+        <w:t>chmod</w:t>
+      </w:r>
+      <w:proofErr w:type="spellEnd"/>
+      <w:r>
+        <w:t xml:space="preserve"> 664 /</w:t>
+      </w:r>
+      <w:proofErr w:type="spellStart"/>
+      <w:r>
         <w:t>etc</w:t>
       </w:r>
       <w:proofErr w:type="spellEnd"/>
       <w:r>
-        <w:t>/systemd/system/</w:t>
+        <w:t>/</w:t>
+      </w:r>
+      <w:proofErr w:type="spellStart"/>
+      <w:r>
+        <w:t>systemd</w:t>
+      </w:r>
+      <w:proofErr w:type="spellEnd"/>
+      <w:r>
+        <w:t>/system/</w:t>
       </w:r>
       <w:proofErr w:type="spellStart"/>
       <w:r>
@@ -1744,13 +1764,24 @@
       <w:pPr>
         <w:pStyle w:val="Code0"/>
       </w:pPr>
-      <w:proofErr w:type="gramStart"/>
-      <w:r>
-        <w:t>sudo</w:t>
-      </w:r>
-      <w:proofErr w:type="gramEnd"/>
-      <w:r>
-        <w:t xml:space="preserve"> systemctl resilient_circuits [</w:t>
+      <w:r>
+        <w:t xml:space="preserve">sudo </w:t>
+      </w:r>
+      <w:proofErr w:type="spellStart"/>
+      <w:r>
+        <w:t>systemctl</w:t>
+      </w:r>
+      <w:proofErr w:type="spellEnd"/>
+      <w:r>
+        <w:t xml:space="preserve"> </w:t>
+      </w:r>
+      <w:proofErr w:type="spellStart"/>
+      <w:r>
+        <w:t>resilient_circuits</w:t>
+      </w:r>
+      <w:proofErr w:type="spellEnd"/>
+      <w:r>
+        <w:t xml:space="preserve"> [</w:t>
       </w:r>
       <w:proofErr w:type="spellStart"/>
       <w:r>
@@ -1816,13 +1847,8 @@
       <w:pPr>
         <w:pStyle w:val="Code0"/>
       </w:pPr>
-      <w:proofErr w:type="gramStart"/>
-      <w:r>
-        <w:t>sudo</w:t>
-      </w:r>
-      <w:proofErr w:type="gramEnd"/>
-      <w:r>
-        <w:t xml:space="preserve"> journalct</w:t>
+      <w:r>
+        <w:t>sudo journalct</w:t>
       </w:r>
       <w:r>
         <w:t>l -u resilient_circuits --since "</w:t>
@@ -1843,7 +1869,7 @@
           <w:sz w:val="20"/>
         </w:rPr>
       </w:pPr>
-      <w:bookmarkStart w:id="4" w:name="_Toc510253272"/>
+      <w:bookmarkStart w:id="19" w:name="_Toc510253272"/>
       <w:r>
         <w:lastRenderedPageBreak/>
         <w:t>Function Descriptions</w:t>
@@ -1869,37 +1895,19 @@
       <w:r>
         <w:t xml:space="preserve">Customization Settings section of the </w:t>
       </w:r>
-      <w:proofErr w:type="gramStart"/>
-      <w:r>
-        <w:t>Resilient</w:t>
-      </w:r>
-      <w:proofErr w:type="gramEnd"/>
-      <w:r>
-        <w:t xml:space="preserve"> platform</w:t>
-      </w:r>
-      <w:r>
-        <w:t xml:space="preserve"> that the following </w:t>
-      </w:r>
-      <w:proofErr w:type="spellStart"/>
-      <w:r>
-        <w:t>QRadar</w:t>
-      </w:r>
-      <w:proofErr w:type="spellEnd"/>
-      <w:r>
-        <w:t xml:space="preserve"> specific functions, workflows, rules, and message destination are available by clicking their respective tabs. The data table and custom fields need to be added to your custom layout as per your design.</w:t>
+      <w:r>
+        <w:t>Resilient platform</w:t>
+      </w:r>
+      <w:r>
+        <w:t xml:space="preserve"> that the following QRadar specific functions, workflows, rules, and message destination are available by clicking their respective tabs. The data table and custom fields need to be added to your custom layout as per your design.</w:t>
       </w:r>
     </w:p>
     <w:p>
       <w:pPr>
         <w:pStyle w:val="Heading20"/>
       </w:pPr>
-      <w:proofErr w:type="spellStart"/>
-      <w:r>
-        <w:t>QRadar</w:t>
-      </w:r>
-      <w:proofErr w:type="spellEnd"/>
-      <w:r>
-        <w:t xml:space="preserve"> Search</w:t>
+      <w:r>
+        <w:t>QRadar Search</w:t>
       </w:r>
     </w:p>
     <w:p>
@@ -1932,16 +1940,11 @@
       <w:r>
         <w:t xml:space="preserve">the </w:t>
       </w:r>
-      <w:proofErr w:type="spellStart"/>
-      <w:r>
-        <w:t>QRadar</w:t>
-      </w:r>
-      <w:proofErr w:type="spellEnd"/>
-      <w:r>
-        <w:t xml:space="preserve"> server.</w:t>
-      </w:r>
-    </w:p>
-    <w:bookmarkEnd w:id="4"/>
+      <w:r>
+        <w:t>QRadar server.</w:t>
+      </w:r>
+    </w:p>
+    <w:bookmarkEnd w:id="19"/>
     <w:p>
       <w:pPr>
         <w:pStyle w:val="BodyText"/>
@@ -2074,21 +2077,7 @@
         <w:rPr>
           <w:i/>
         </w:rPr>
-        <w:t xml:space="preserve">SELECT %param1% FROM events WHERE </w:t>
-      </w:r>
-      <w:proofErr w:type="gramStart"/>
-      <w:r>
-        <w:rPr>
-          <w:i/>
-        </w:rPr>
-        <w:t>INOFFENSE(</w:t>
-      </w:r>
-      <w:proofErr w:type="gramEnd"/>
-      <w:r>
-        <w:rPr>
-          <w:i/>
-        </w:rPr>
-        <w:t>%param2%) LAST %param3% MINUTES</w:t>
+        <w:t>SELECT %param1% FROM events WHERE INOFFENSE(%param2%) LAST %param3% MINUTES</w:t>
       </w:r>
       <w:r>
         <w:t xml:space="preserve">. </w:t>
@@ -2128,40 +2117,30 @@
       <w:r>
         <w:t xml:space="preserve">: Optional. An integer specifying </w:t>
       </w:r>
+      <w:r>
+        <w:t xml:space="preserve">QRadar </w:t>
+      </w:r>
+      <w:r>
+        <w:t>return start range</w:t>
+      </w:r>
+      <w:r>
+        <w:t>.</w:t>
+      </w:r>
+    </w:p>
+    <w:p>
+      <w:pPr>
+        <w:pStyle w:val="ListBullet"/>
+      </w:pPr>
       <w:proofErr w:type="spellStart"/>
       <w:r>
-        <w:t>QRadar</w:t>
+        <w:t>qradar_query_range_end</w:t>
       </w:r>
       <w:proofErr w:type="spellEnd"/>
       <w:r>
-        <w:t xml:space="preserve"> </w:t>
-      </w:r>
-      <w:r>
-        <w:t>return start range</w:t>
-      </w:r>
-      <w:r>
-        <w:t>.</w:t>
-      </w:r>
-    </w:p>
-    <w:p>
-      <w:pPr>
-        <w:pStyle w:val="ListBullet"/>
-      </w:pPr>
-      <w:proofErr w:type="spellStart"/>
-      <w:r>
-        <w:t>qradar_query_range_end</w:t>
-      </w:r>
-      <w:proofErr w:type="spellEnd"/>
-      <w:r>
         <w:t xml:space="preserve">: Optional. An integer specifying </w:t>
       </w:r>
-      <w:proofErr w:type="spellStart"/>
-      <w:r>
-        <w:t>QRadar</w:t>
-      </w:r>
-      <w:proofErr w:type="spellEnd"/>
-      <w:r>
-        <w:t xml:space="preserve"> </w:t>
+      <w:r>
+        <w:t xml:space="preserve">QRadar </w:t>
       </w:r>
       <w:r>
         <w:t>return end range</w:t>
@@ -2185,13 +2164,8 @@
         <w:t xml:space="preserve"> “Example of </w:t>
       </w:r>
       <w:r>
-        <w:t xml:space="preserve">searching </w:t>
-      </w:r>
-      <w:proofErr w:type="spellStart"/>
-      <w:r>
-        <w:t>QRadar</w:t>
-      </w:r>
-      <w:proofErr w:type="spellEnd"/>
+        <w:t>searching QRadar</w:t>
+      </w:r>
       <w:r>
         <w:t xml:space="preserve"> </w:t>
       </w:r>
@@ -2384,15 +2358,7 @@
         <w:t>The example rule, “</w:t>
       </w:r>
       <w:r>
-        <w:t xml:space="preserve">Search </w:t>
-      </w:r>
-      <w:proofErr w:type="spellStart"/>
-      <w:r>
-        <w:t>QRadar</w:t>
-      </w:r>
-      <w:proofErr w:type="spellEnd"/>
-      <w:r>
-        <w:t xml:space="preserve"> for offense id</w:t>
+        <w:t>Search QRadar for offense id</w:t>
       </w:r>
       <w:r>
         <w:t xml:space="preserve">”, is a menu item </w:t>
@@ -2490,22 +2456,15 @@
       <w:r>
         <w:t xml:space="preserve">Resilient </w:t>
       </w:r>
-      <w:proofErr w:type="spellStart"/>
+      <w:r>
+        <w:t xml:space="preserve">QRadar </w:t>
+      </w:r>
+      <w:r>
+        <w:t xml:space="preserve">App. An incident escalated from a </w:t>
+      </w:r>
       <w:r>
         <w:t>QRadar</w:t>
       </w:r>
-      <w:proofErr w:type="spellEnd"/>
-      <w:r>
-        <w:t xml:space="preserve"> </w:t>
-      </w:r>
-      <w:r>
-        <w:t xml:space="preserve">App. An incident escalated from a </w:t>
-      </w:r>
-      <w:proofErr w:type="spellStart"/>
-      <w:r>
-        <w:t>QRadar</w:t>
-      </w:r>
-      <w:proofErr w:type="spellEnd"/>
       <w:r>
         <w:t xml:space="preserve"> offense stores the offense </w:t>
       </w:r>
@@ -2600,13 +2559,8 @@
       <w:r>
         <w:fldChar w:fldCharType="end"/>
       </w:r>
-      <w:proofErr w:type="spellStart"/>
-      <w:r>
-        <w:t>QRadar</w:t>
-      </w:r>
-      <w:proofErr w:type="spellEnd"/>
-      <w:r>
-        <w:t xml:space="preserve"> </w:t>
+      <w:r>
+        <w:t xml:space="preserve">QRadar </w:t>
       </w:r>
       <w:r>
         <w:t>Add Reference Set Item</w:t>
@@ -2620,57 +2574,36 @@
       <w:r>
         <w:t xml:space="preserve">This function adds a new item to an existing </w:t>
       </w:r>
+      <w:r>
+        <w:t xml:space="preserve">QRadar </w:t>
+      </w:r>
+      <w:r>
+        <w:t>reference set</w:t>
+      </w:r>
+      <w:r>
+        <w:t xml:space="preserve">. It uses two input parameters:  </w:t>
+      </w:r>
       <w:proofErr w:type="spellStart"/>
       <w:r>
-        <w:t>QRadar</w:t>
+        <w:t>qradar_reference_set_name</w:t>
       </w:r>
       <w:proofErr w:type="spellEnd"/>
       <w:r>
-        <w:t xml:space="preserve"> </w:t>
-      </w:r>
-      <w:r>
-        <w:t>reference set</w:t>
-      </w:r>
-      <w:r>
-        <w:t xml:space="preserve">. It uses two input parameters:  </w:t>
+        <w:t xml:space="preserve"> is the name of an existing reference set in QRadar, and </w:t>
       </w:r>
       <w:proofErr w:type="spellStart"/>
       <w:r>
-        <w:t>qradar_reference_set_name</w:t>
+        <w:t>qradar_reference_set_item_value</w:t>
       </w:r>
       <w:proofErr w:type="spellEnd"/>
       <w:r>
-        <w:t xml:space="preserve"> is the name of an existing reference set in </w:t>
-      </w:r>
-      <w:proofErr w:type="spellStart"/>
-      <w:r>
-        <w:t>QRadar</w:t>
-      </w:r>
-      <w:proofErr w:type="spellEnd"/>
-      <w:r>
-        <w:t xml:space="preserve">, and </w:t>
-      </w:r>
-      <w:proofErr w:type="spellStart"/>
-      <w:r>
-        <w:t>qradar_reference_set_item_value</w:t>
-      </w:r>
-      <w:proofErr w:type="spellEnd"/>
-      <w:r>
         <w:t xml:space="preserve"> is the value to be added. The input </w:t>
       </w:r>
       <w:r>
         <w:t>is</w:t>
       </w:r>
       <w:r>
-        <w:t xml:space="preserve"> populated by the workflow, “Example of adding an item to </w:t>
-      </w:r>
-      <w:proofErr w:type="spellStart"/>
-      <w:r>
-        <w:t>QRadar</w:t>
-      </w:r>
-      <w:proofErr w:type="spellEnd"/>
-      <w:r>
-        <w:t xml:space="preserve"> reference set”.</w:t>
+        <w:t xml:space="preserve"> populated by the workflow, “Example of adding an item to QRadar reference set”.</w:t>
       </w:r>
     </w:p>
     <w:p>
@@ -2741,36 +2674,28 @@
       </w:pPr>
       <w:r>
         <w:lastRenderedPageBreak/>
-        <w:t xml:space="preserve">The workflow, “Example of adding an item to </w:t>
+        <w:t>The workflow, “Example of adding an item to QRadar reference set”, sets the function’s input fields: “</w:t>
       </w:r>
       <w:proofErr w:type="spellStart"/>
       <w:r>
-        <w:t>QRadar</w:t>
+        <w:t>qradar_reference_set_name</w:t>
       </w:r>
       <w:proofErr w:type="spellEnd"/>
       <w:r>
-        <w:t xml:space="preserve"> reference set”, sets the function’s input fields: “</w:t>
+        <w:t xml:space="preserve">” is mapped to “Sample </w:t>
+      </w:r>
+      <w:r>
+        <w:t xml:space="preserve">Blocked </w:t>
+      </w:r>
+      <w:r>
+        <w:t xml:space="preserve">IPs”, and </w:t>
       </w:r>
       <w:proofErr w:type="spellStart"/>
       <w:r>
-        <w:t>qradar_reference_set_name</w:t>
+        <w:t>qradar_reference_set_item_value</w:t>
       </w:r>
       <w:proofErr w:type="spellEnd"/>
       <w:r>
-        <w:t xml:space="preserve">” is mapped to “Sample </w:t>
-      </w:r>
-      <w:r>
-        <w:t xml:space="preserve">Blocked </w:t>
-      </w:r>
-      <w:r>
-        <w:t xml:space="preserve">IPs”, and </w:t>
-      </w:r>
-      <w:proofErr w:type="spellStart"/>
-      <w:r>
-        <w:t>qradar_reference_set_item_value</w:t>
-      </w:r>
-      <w:proofErr w:type="spellEnd"/>
-      <w:r>
         <w:t xml:space="preserve"> is mapped to the artifact value, and </w:t>
       </w:r>
       <w:r>
@@ -2779,13 +2704,8 @@
       <w:r>
         <w:t>runs the function.  The workflow is initiated by the rule, “</w:t>
       </w:r>
-      <w:proofErr w:type="spellStart"/>
-      <w:r>
-        <w:t>QRadar</w:t>
-      </w:r>
-      <w:proofErr w:type="spellEnd"/>
-      <w:r>
-        <w:t xml:space="preserve"> Add to Reference Set</w:t>
+      <w:r>
+        <w:t>QRadar Add to Reference Set</w:t>
       </w:r>
       <w:r>
         <w:t xml:space="preserve">”.  </w:t>
@@ -2870,13 +2790,8 @@
       <w:r>
         <w:t xml:space="preserve"> “</w:t>
       </w:r>
-      <w:proofErr w:type="spellStart"/>
-      <w:r>
-        <w:t>QRadar</w:t>
-      </w:r>
-      <w:proofErr w:type="spellEnd"/>
-      <w:r>
-        <w:t xml:space="preserve"> </w:t>
+      <w:r>
+        <w:t xml:space="preserve">QRadar </w:t>
       </w:r>
       <w:r>
         <w:t xml:space="preserve">Add to </w:t>
@@ -3061,402 +2976,489 @@
       <w:pPr>
         <w:pStyle w:val="Heading20"/>
       </w:pPr>
+      <w:r>
+        <w:lastRenderedPageBreak/>
+        <w:t xml:space="preserve">QRadar </w:t>
+      </w:r>
+      <w:r>
+        <w:t>Delete Reference Set Item</w:t>
+      </w:r>
+    </w:p>
+    <w:p>
+      <w:pPr>
+        <w:pStyle w:val="BodyText"/>
+      </w:pPr>
+      <w:r>
+        <w:t>This function delete</w:t>
+      </w:r>
+      <w:r>
+        <w:t>s</w:t>
+      </w:r>
+      <w:r>
+        <w:t xml:space="preserve"> an item from an existing </w:t>
+      </w:r>
+      <w:r>
+        <w:t xml:space="preserve">QRadar </w:t>
+      </w:r>
+      <w:r>
+        <w:t>reference set</w:t>
+      </w:r>
+      <w:r>
+        <w:t xml:space="preserve">. </w:t>
+      </w:r>
+      <w:r>
+        <w:t>It has two input fields:  “</w:t>
+      </w:r>
       <w:proofErr w:type="spellStart"/>
       <w:r>
+        <w:t>qradar_reference_set_name</w:t>
+      </w:r>
+      <w:proofErr w:type="spellEnd"/>
+      <w:r>
+        <w:t>” and “</w:t>
+      </w:r>
+      <w:proofErr w:type="spellStart"/>
+      <w:r>
+        <w:t>qradar_reference_set_item_value</w:t>
+      </w:r>
+      <w:proofErr w:type="spellEnd"/>
+      <w:r>
+        <w:t>”.  The function is called by the</w:t>
+      </w:r>
+      <w:r>
+        <w:t xml:space="preserve"> workflow</w:t>
+      </w:r>
+      <w:r>
+        <w:t>,</w:t>
+      </w:r>
+      <w:r>
+        <w:t xml:space="preserve"> “Example of deleting </w:t>
+      </w:r>
+      <w:r>
+        <w:t>QRadar</w:t>
+      </w:r>
+      <w:r>
+        <w:t xml:space="preserve"> reference set item”</w:t>
+      </w:r>
+      <w:r>
+        <w:t>.</w:t>
+      </w:r>
+    </w:p>
+    <w:p>
+      <w:pPr>
+        <w:pStyle w:val="BodyText"/>
+      </w:pPr>
+      <w:r>
+        <w:t>T</w:t>
+      </w:r>
+      <w:r>
+        <w:t xml:space="preserve">he </w:t>
+      </w:r>
+      <w:r>
+        <w:t>workflow</w:t>
+      </w:r>
+      <w:r>
+        <w:t xml:space="preserve">, “Example of </w:t>
+      </w:r>
+      <w:r>
+        <w:t>deleting QRadar reference set item</w:t>
+      </w:r>
+      <w:r>
+        <w:t xml:space="preserve">”, </w:t>
+      </w:r>
+      <w:r>
+        <w:t xml:space="preserve">sets the function’s </w:t>
+      </w:r>
+      <w:r>
+        <w:t>input field</w:t>
+      </w:r>
+      <w:r>
+        <w:t xml:space="preserve">s:  </w:t>
+      </w:r>
+      <w:r>
+        <w:t>“</w:t>
+      </w:r>
+      <w:proofErr w:type="spellStart"/>
+      <w:r>
+        <w:t>qradar_reference_set_name</w:t>
+      </w:r>
+      <w:proofErr w:type="spellEnd"/>
+      <w:r>
+        <w:t xml:space="preserve">” is mapped to “Sample </w:t>
+      </w:r>
+      <w:r>
+        <w:t>Suspect</w:t>
+      </w:r>
+      <w:r>
+        <w:t xml:space="preserve"> IPs”, and </w:t>
+      </w:r>
+      <w:r>
+        <w:t>“</w:t>
+      </w:r>
+      <w:proofErr w:type="spellStart"/>
+      <w:r>
+        <w:t>qradar_reference_set_item_value</w:t>
+      </w:r>
+      <w:proofErr w:type="spellEnd"/>
+      <w:r>
+        <w:t>”</w:t>
+      </w:r>
+      <w:r>
+        <w:t xml:space="preserve"> is mapped to the artifact value</w:t>
+      </w:r>
+      <w:r>
+        <w:t xml:space="preserve">, and </w:t>
+      </w:r>
+      <w:r>
+        <w:t xml:space="preserve">then </w:t>
+      </w:r>
+      <w:r>
+        <w:t>runs the function</w:t>
+      </w:r>
+      <w:r>
+        <w:t xml:space="preserve">. </w:t>
+      </w:r>
+      <w:r>
+        <w:t xml:space="preserve"> The workflow is initiated by the rule, </w:t>
+      </w:r>
+      <w:r>
+        <w:t xml:space="preserve">“Delete from QRadar Reference Set”.  </w:t>
+      </w:r>
+    </w:p>
+    <w:p>
+      <w:pPr>
+        <w:pStyle w:val="BodyText"/>
+      </w:pPr>
+      <w:r>
+        <w:t>The rule</w:t>
+      </w:r>
+      <w:r>
+        <w:t>, “Delete from QRadar Reference Set”</w:t>
+      </w:r>
+      <w:r>
+        <w:t xml:space="preserve"> is a menu item </w:t>
+      </w:r>
+      <w:r>
+        <w:t xml:space="preserve">rule </w:t>
+      </w:r>
+      <w:r>
+        <w:t>for</w:t>
+      </w:r>
+      <w:r>
+        <w:t xml:space="preserve"> </w:t>
+      </w:r>
+      <w:r>
+        <w:t>artifact</w:t>
+      </w:r>
+      <w:r>
+        <w:t>s</w:t>
+      </w:r>
+      <w:r>
+        <w:t>. The user can select this menu item to initiate the workflow.</w:t>
+      </w:r>
+    </w:p>
+    <w:p>
+      <w:pPr>
+        <w:pStyle w:val="Heading20"/>
+      </w:pPr>
+      <w:r>
+        <w:t>QRadar</w:t>
+      </w:r>
+      <w:r>
+        <w:t xml:space="preserve"> Find Reference Set Item</w:t>
+      </w:r>
+    </w:p>
+    <w:p>
+      <w:pPr>
+        <w:pStyle w:val="BodyText"/>
+      </w:pPr>
+      <w:r>
+        <w:t xml:space="preserve">This function looks for an item in an existing </w:t>
+      </w:r>
+      <w:r>
+        <w:t xml:space="preserve">QRadar </w:t>
+      </w:r>
+      <w:r>
+        <w:t>reference set.</w:t>
+      </w:r>
+      <w:r>
+        <w:t xml:space="preserve">  It has two input fields:  “</w:t>
+      </w:r>
+      <w:proofErr w:type="spellStart"/>
+      <w:r>
+        <w:t>qradar_reference_set_name</w:t>
+      </w:r>
+      <w:proofErr w:type="spellEnd"/>
+      <w:r>
+        <w:t>” and “</w:t>
+      </w:r>
+      <w:proofErr w:type="spellStart"/>
+      <w:r>
+        <w:t>qradar_reference_set_item_value</w:t>
+      </w:r>
+      <w:proofErr w:type="spellEnd"/>
+      <w:r>
+        <w:t>”.  The function is called by the workflow, “Example of finding an item from a QRadar reference set”.</w:t>
+      </w:r>
+    </w:p>
+    <w:p>
+      <w:pPr>
+        <w:pStyle w:val="BodyText"/>
+      </w:pPr>
+      <w:r>
+        <w:t>The</w:t>
+      </w:r>
+      <w:r>
+        <w:t xml:space="preserve"> workflow</w:t>
+      </w:r>
+      <w:r>
+        <w:t xml:space="preserve">, </w:t>
+      </w:r>
+      <w:r>
+        <w:t xml:space="preserve">“Example of finding an item from a </w:t>
+      </w:r>
+      <w:r>
+        <w:t xml:space="preserve">QRadar </w:t>
+      </w:r>
+      <w:r>
+        <w:t>reference set”</w:t>
+      </w:r>
+      <w:r>
+        <w:t>, sets the function’s input fields</w:t>
+      </w:r>
+      <w:r>
+        <w:t>: “</w:t>
+      </w:r>
+      <w:proofErr w:type="spellStart"/>
+      <w:r>
+        <w:t>qradar_reference_set_name</w:t>
+      </w:r>
+      <w:proofErr w:type="spellEnd"/>
+      <w:r>
+        <w:t>” is mapped to “Sample Blocked IPs”, and “</w:t>
+      </w:r>
+      <w:proofErr w:type="spellStart"/>
+      <w:r>
+        <w:t>qradar_reference_set_item_value</w:t>
+      </w:r>
+      <w:proofErr w:type="spellEnd"/>
+      <w:r>
+        <w:t>” is</w:t>
+      </w:r>
+      <w:r>
+        <w:t xml:space="preserve"> </w:t>
+      </w:r>
+      <w:r>
+        <w:t>mapped to the artifact value. After running the</w:t>
+      </w:r>
+      <w:r>
+        <w:t xml:space="preserve"> function</w:t>
+      </w:r>
+      <w:r>
+        <w:t>,</w:t>
+      </w:r>
+      <w:r>
+        <w:t xml:space="preserve"> </w:t>
+      </w:r>
+      <w:r>
+        <w:t xml:space="preserve">the workflow </w:t>
+      </w:r>
+      <w:r>
+        <w:t>add</w:t>
+      </w:r>
+      <w:r>
+        <w:t>s</w:t>
+      </w:r>
+      <w:r>
+        <w:t xml:space="preserve"> a note to the corresponding incident.</w:t>
+      </w:r>
+    </w:p>
+    <w:p>
+      <w:pPr>
+        <w:pStyle w:val="BodyText"/>
+        <w:rPr>
+          <w:ins w:id="20" w:author="Yongjian Feng" w:date="2019-02-21T10:24:00Z"/>
+        </w:rPr>
+      </w:pPr>
+      <w:r>
+        <w:t xml:space="preserve">The rule, “Find in QRadar Reference Set” is a menu item </w:t>
+      </w:r>
+      <w:r>
+        <w:t xml:space="preserve">rule </w:t>
+      </w:r>
+      <w:r>
+        <w:t>for artifacts.</w:t>
+      </w:r>
+      <w:r>
+        <w:t xml:space="preserve"> </w:t>
+      </w:r>
+      <w:r>
+        <w:t xml:space="preserve">The user can select this </w:t>
+      </w:r>
+      <w:r>
+        <w:t xml:space="preserve">action from the </w:t>
+      </w:r>
+      <w:r>
+        <w:t>menu to initiate the workflow.</w:t>
+      </w:r>
+    </w:p>
+    <w:p>
+      <w:pPr>
+        <w:pStyle w:val="Heading20"/>
+        <w:rPr>
+          <w:ins w:id="21" w:author="Yongjian Feng" w:date="2019-02-21T10:26:00Z"/>
+        </w:rPr>
+      </w:pPr>
+      <w:ins w:id="22" w:author="Yongjian Feng" w:date="2019-02-21T10:24:00Z">
+        <w:r>
+          <w:t>QRadar</w:t>
+        </w:r>
+      </w:ins>
+      <w:ins w:id="23" w:author="Yongjian Feng" w:date="2019-02-21T10:26:00Z">
+        <w:r>
+          <w:t xml:space="preserve"> Find Reference Sets</w:t>
+        </w:r>
+      </w:ins>
+    </w:p>
+    <w:p>
+      <w:pPr>
+        <w:pStyle w:val="BodyText"/>
+        <w:rPr>
+          <w:ins w:id="24" w:author="Yongjian Feng" w:date="2019-02-21T10:29:00Z"/>
+        </w:rPr>
+      </w:pPr>
+      <w:ins w:id="25" w:author="Yongjian Feng" w:date="2019-02-21T10:26:00Z">
+        <w:r>
+          <w:t xml:space="preserve">This function looks for QRadar reference sets that contain a given item. </w:t>
+        </w:r>
+      </w:ins>
+      <w:ins w:id="26" w:author="Yongjian Feng" w:date="2019-02-21T10:27:00Z">
+        <w:r>
+          <w:t>It has one input field: “</w:t>
+        </w:r>
+        <w:proofErr w:type="spellStart"/>
+        <w:r>
+          <w:t>qradar_reference_set_item</w:t>
+        </w:r>
+      </w:ins>
+      <w:ins w:id="27" w:author="Yongjian Feng" w:date="2019-02-21T10:28:00Z">
+        <w:r>
+          <w:t>_value</w:t>
+        </w:r>
+        <w:proofErr w:type="spellEnd"/>
+        <w:r>
+          <w:t xml:space="preserve">”. The function is called by the workflow, “Example of finding QRadar reference set for artifact”. </w:t>
+        </w:r>
+      </w:ins>
+    </w:p>
+    <w:p>
+      <w:pPr>
+        <w:pStyle w:val="BodyText"/>
+      </w:pPr>
+      <w:ins w:id="28" w:author="Yongjian Feng" w:date="2019-02-21T10:29:00Z">
+        <w:r>
+          <w:t xml:space="preserve">The rule, “Find QRadar Reference Sets” is a menu item rule for artifact. The user can </w:t>
+        </w:r>
+      </w:ins>
+      <w:ins w:id="29" w:author="Yongjian Feng" w:date="2019-02-21T10:30:00Z">
+        <w:r>
+          <w:t>click this menu item for a selected artifact, and example workflow</w:t>
+        </w:r>
+      </w:ins>
+      <w:ins w:id="30" w:author="Yongjian Feng" w:date="2019-02-21T10:31:00Z">
+        <w:r>
+          <w:t xml:space="preserve"> then sets “</w:t>
+        </w:r>
+        <w:proofErr w:type="spellStart"/>
+        <w:r>
+          <w:t>qradar_reference_set_item_value</w:t>
+        </w:r>
+        <w:proofErr w:type="spellEnd"/>
+        <w:r>
+          <w:t>” to be the value of this artifact. The function invoked with this value</w:t>
+        </w:r>
+      </w:ins>
+      <w:ins w:id="31" w:author="Yongjian Feng" w:date="2019-02-21T10:32:00Z">
+        <w:r>
+          <w:t xml:space="preserve"> then looks for all the QRadar reference sets containing this value. The </w:t>
+        </w:r>
+      </w:ins>
+      <w:ins w:id="32" w:author="Yongjian Feng" w:date="2019-02-21T10:33:00Z">
+        <w:r>
+          <w:t>workflow populates the “QRadar Reference Set” data tab</w:t>
+        </w:r>
+      </w:ins>
+      <w:ins w:id="33" w:author="Yongjian Feng" w:date="2019-02-21T10:34:00Z">
+        <w:r>
+          <w:t xml:space="preserve">le with the returned reference sets. </w:t>
+        </w:r>
+      </w:ins>
+      <w:ins w:id="34" w:author="Yongjian Feng" w:date="2019-02-21T10:32:00Z">
+        <w:r>
+          <w:t xml:space="preserve"> </w:t>
+        </w:r>
+        <w:r>
+          <w:t xml:space="preserve"> </w:t>
+        </w:r>
+      </w:ins>
+      <w:ins w:id="35" w:author="Yongjian Feng" w:date="2019-02-21T10:26:00Z">
+        <w:r>
+          <w:t xml:space="preserve"> </w:t>
+        </w:r>
+      </w:ins>
+      <w:ins w:id="36" w:author="Yongjian Feng" w:date="2019-02-21T10:33:00Z">
+        <w:r>
+          <w:rPr>
+            <w:noProof/>
+          </w:rPr>
+          <w:drawing>
+            <wp:inline distT="0" distB="0" distL="0" distR="0" wp14:anchorId="2E3588BC" wp14:editId="69F70BF7">
+              <wp:extent cx="5486400" cy="1563370"/>
+              <wp:effectExtent l="0" t="0" r="0" b="0"/>
+              <wp:docPr id="6" name="Picture 6"/>
+              <wp:cNvGraphicFramePr>
+                <a:graphicFrameLocks xmlns:a="http://schemas.openxmlformats.org/drawingml/2006/main" noChangeAspect="1"/>
+              </wp:cNvGraphicFramePr>
+              <a:graphic xmlns:a="http://schemas.openxmlformats.org/drawingml/2006/main">
+                <a:graphicData uri="http://schemas.openxmlformats.org/drawingml/2006/picture">
+                  <pic:pic xmlns:pic="http://schemas.openxmlformats.org/drawingml/2006/picture">
+                    <pic:nvPicPr>
+                      <pic:cNvPr id="6" name="Screen Shot 2019-02-21 at 10.33.17 AM.png"/>
+                      <pic:cNvPicPr/>
+                    </pic:nvPicPr>
+                    <pic:blipFill>
+                      <a:blip r:embed="rId19"/>
+                      <a:stretch>
+                        <a:fillRect/>
+                      </a:stretch>
+                    </pic:blipFill>
+                    <pic:spPr>
+                      <a:xfrm>
+                        <a:off x="0" y="0"/>
+                        <a:ext cx="5486400" cy="1563370"/>
+                      </a:xfrm>
+                      <a:prstGeom prst="rect">
+                        <a:avLst/>
+                      </a:prstGeom>
+                    </pic:spPr>
+                  </pic:pic>
+                </a:graphicData>
+              </a:graphic>
+            </wp:inline>
+          </w:drawing>
+        </w:r>
+      </w:ins>
+    </w:p>
+    <w:p>
+      <w:pPr>
+        <w:pStyle w:val="Heading10"/>
+      </w:pPr>
+      <w:bookmarkStart w:id="37" w:name="_Toc510253273"/>
+      <w:r>
         <w:lastRenderedPageBreak/>
-        <w:t>QRadar</w:t>
-      </w:r>
-      <w:proofErr w:type="spellEnd"/>
-      <w:r>
-        <w:t xml:space="preserve"> </w:t>
-      </w:r>
-      <w:r>
-        <w:t>Delete Reference Set Item</w:t>
-      </w:r>
-    </w:p>
-    <w:p>
-      <w:pPr>
-        <w:pStyle w:val="BodyText"/>
-      </w:pPr>
-      <w:r>
-        <w:t>This function delete</w:t>
-      </w:r>
-      <w:r>
-        <w:t>s</w:t>
-      </w:r>
-      <w:r>
-        <w:t xml:space="preserve"> an item from an existing </w:t>
-      </w:r>
-      <w:proofErr w:type="spellStart"/>
-      <w:r>
-        <w:t>QRadar</w:t>
-      </w:r>
-      <w:proofErr w:type="spellEnd"/>
-      <w:r>
-        <w:t xml:space="preserve"> </w:t>
-      </w:r>
-      <w:r>
-        <w:t>reference set</w:t>
-      </w:r>
-      <w:r>
-        <w:t xml:space="preserve">. </w:t>
-      </w:r>
-      <w:r>
-        <w:t>It has two input fields:  “</w:t>
-      </w:r>
-      <w:proofErr w:type="spellStart"/>
-      <w:r>
-        <w:t>qradar_reference_set_name</w:t>
-      </w:r>
-      <w:proofErr w:type="spellEnd"/>
-      <w:r>
-        <w:t>” and “</w:t>
-      </w:r>
-      <w:proofErr w:type="spellStart"/>
-      <w:r>
-        <w:t>qradar_reference_set_item_value</w:t>
-      </w:r>
-      <w:proofErr w:type="spellEnd"/>
-      <w:r>
-        <w:t>”.  The function is called by the</w:t>
-      </w:r>
-      <w:r>
-        <w:t xml:space="preserve"> workflow</w:t>
-      </w:r>
-      <w:r>
-        <w:t>,</w:t>
-      </w:r>
-      <w:r>
-        <w:t xml:space="preserve"> “Example of deleting </w:t>
-      </w:r>
-      <w:proofErr w:type="spellStart"/>
-      <w:r>
-        <w:t>QRadar</w:t>
-      </w:r>
-      <w:proofErr w:type="spellEnd"/>
-      <w:r>
-        <w:t xml:space="preserve"> reference set item”</w:t>
-      </w:r>
-      <w:r>
-        <w:t>.</w:t>
-      </w:r>
-    </w:p>
-    <w:p>
-      <w:pPr>
-        <w:pStyle w:val="BodyText"/>
-      </w:pPr>
-      <w:r>
-        <w:t>T</w:t>
-      </w:r>
-      <w:r>
-        <w:t xml:space="preserve">he </w:t>
-      </w:r>
-      <w:r>
-        <w:t>workflow</w:t>
-      </w:r>
-      <w:r>
-        <w:t xml:space="preserve">, “Example of </w:t>
-      </w:r>
-      <w:r>
-        <w:t xml:space="preserve">deleting </w:t>
-      </w:r>
-      <w:proofErr w:type="spellStart"/>
-      <w:r>
-        <w:t>QRadar</w:t>
-      </w:r>
-      <w:proofErr w:type="spellEnd"/>
-      <w:r>
-        <w:t xml:space="preserve"> reference set item</w:t>
-      </w:r>
-      <w:r>
-        <w:t xml:space="preserve">”, </w:t>
-      </w:r>
-      <w:r>
-        <w:t xml:space="preserve">sets the function’s </w:t>
-      </w:r>
-      <w:r>
-        <w:t>input field</w:t>
-      </w:r>
-      <w:r>
-        <w:t xml:space="preserve">s:  </w:t>
-      </w:r>
-      <w:r>
-        <w:t>“</w:t>
-      </w:r>
-      <w:proofErr w:type="spellStart"/>
-      <w:r>
-        <w:t>qradar_reference_set_name</w:t>
-      </w:r>
-      <w:proofErr w:type="spellEnd"/>
-      <w:r>
-        <w:t xml:space="preserve">” is mapped to “Sample </w:t>
-      </w:r>
-      <w:r>
-        <w:t>Suspect</w:t>
-      </w:r>
-      <w:r>
-        <w:t xml:space="preserve"> IPs”, and </w:t>
-      </w:r>
-      <w:r>
-        <w:t>“</w:t>
-      </w:r>
-      <w:proofErr w:type="spellStart"/>
-      <w:r>
-        <w:t>qradar_reference_set_item_value</w:t>
-      </w:r>
-      <w:proofErr w:type="spellEnd"/>
-      <w:r>
-        <w:t>”</w:t>
-      </w:r>
-      <w:r>
-        <w:t xml:space="preserve"> is mapped to the artifact value</w:t>
-      </w:r>
-      <w:r>
-        <w:t xml:space="preserve">, and </w:t>
-      </w:r>
-      <w:r>
-        <w:t xml:space="preserve">then </w:t>
-      </w:r>
-      <w:r>
-        <w:t>runs the function</w:t>
-      </w:r>
-      <w:r>
-        <w:t xml:space="preserve">. </w:t>
-      </w:r>
-      <w:r>
-        <w:t xml:space="preserve"> The workflow is initiated by the rule, </w:t>
-      </w:r>
-      <w:r>
-        <w:t xml:space="preserve">“Delete from </w:t>
-      </w:r>
-      <w:proofErr w:type="spellStart"/>
-      <w:r>
-        <w:t>QRadar</w:t>
-      </w:r>
-      <w:proofErr w:type="spellEnd"/>
-      <w:r>
-        <w:t xml:space="preserve"> Reference Set”.  </w:t>
-      </w:r>
-    </w:p>
-    <w:p>
-      <w:pPr>
-        <w:pStyle w:val="BodyText"/>
-      </w:pPr>
-      <w:r>
-        <w:t>The rule</w:t>
-      </w:r>
-      <w:r>
-        <w:t xml:space="preserve">, “Delete from </w:t>
-      </w:r>
-      <w:proofErr w:type="spellStart"/>
-      <w:r>
-        <w:t>QRadar</w:t>
-      </w:r>
-      <w:proofErr w:type="spellEnd"/>
-      <w:r>
-        <w:t xml:space="preserve"> Reference Set”</w:t>
-      </w:r>
-      <w:r>
-        <w:t xml:space="preserve"> is a menu item </w:t>
-      </w:r>
-      <w:r>
-        <w:t xml:space="preserve">rule </w:t>
-      </w:r>
-      <w:r>
-        <w:t>for</w:t>
-      </w:r>
-      <w:r>
-        <w:t xml:space="preserve"> </w:t>
-      </w:r>
-      <w:r>
-        <w:t>artifact</w:t>
-      </w:r>
-      <w:r>
-        <w:t>s</w:t>
-      </w:r>
-      <w:r>
-        <w:t>. The user can select this menu item to initiate the workflow.</w:t>
-      </w:r>
-    </w:p>
-    <w:p>
-      <w:pPr>
-        <w:pStyle w:val="Heading20"/>
-      </w:pPr>
-      <w:proofErr w:type="spellStart"/>
-      <w:r>
-        <w:t>QRadar</w:t>
-      </w:r>
-      <w:proofErr w:type="spellEnd"/>
-      <w:r>
-        <w:t xml:space="preserve"> Find Reference Set Item</w:t>
-      </w:r>
-    </w:p>
-    <w:p>
-      <w:pPr>
-        <w:pStyle w:val="BodyText"/>
-      </w:pPr>
-      <w:r>
-        <w:t xml:space="preserve">This function looks for an item in an existing </w:t>
-      </w:r>
-      <w:proofErr w:type="spellStart"/>
-      <w:r>
-        <w:t>QRadar</w:t>
-      </w:r>
-      <w:proofErr w:type="spellEnd"/>
-      <w:r>
-        <w:t xml:space="preserve"> </w:t>
-      </w:r>
-      <w:r>
-        <w:t>reference set.</w:t>
-      </w:r>
-      <w:r>
-        <w:t xml:space="preserve">  It has two input fields:  “</w:t>
-      </w:r>
-      <w:proofErr w:type="spellStart"/>
-      <w:r>
-        <w:t>qradar_reference_set_name</w:t>
-      </w:r>
-      <w:proofErr w:type="spellEnd"/>
-      <w:r>
-        <w:t>” and “</w:t>
-      </w:r>
-      <w:proofErr w:type="spellStart"/>
-      <w:r>
-        <w:t>qradar_reference_set_item_value</w:t>
-      </w:r>
-      <w:proofErr w:type="spellEnd"/>
-      <w:r>
-        <w:t xml:space="preserve">”.  The function is called by the workflow, “Example of finding an item from a </w:t>
-      </w:r>
-      <w:proofErr w:type="spellStart"/>
-      <w:r>
-        <w:t>QRadar</w:t>
-      </w:r>
-      <w:proofErr w:type="spellEnd"/>
-      <w:r>
-        <w:t xml:space="preserve"> reference set”.</w:t>
-      </w:r>
-    </w:p>
-    <w:p>
-      <w:pPr>
-        <w:pStyle w:val="BodyText"/>
-      </w:pPr>
-      <w:r>
-        <w:t>The</w:t>
-      </w:r>
-      <w:r>
-        <w:t xml:space="preserve"> workflow</w:t>
-      </w:r>
-      <w:r>
-        <w:t xml:space="preserve">, </w:t>
-      </w:r>
-      <w:r>
-        <w:t xml:space="preserve">“Example of finding an item from a </w:t>
-      </w:r>
-      <w:proofErr w:type="spellStart"/>
-      <w:r>
-        <w:t>QRadar</w:t>
-      </w:r>
-      <w:proofErr w:type="spellEnd"/>
-      <w:r>
-        <w:t xml:space="preserve"> </w:t>
-      </w:r>
-      <w:r>
-        <w:t>reference set”</w:t>
-      </w:r>
-      <w:r>
-        <w:t>, sets the function’s input fields</w:t>
-      </w:r>
-      <w:r>
-        <w:t>: “</w:t>
-      </w:r>
-      <w:proofErr w:type="spellStart"/>
-      <w:r>
-        <w:t>qradar_reference_set_name</w:t>
-      </w:r>
-      <w:proofErr w:type="spellEnd"/>
-      <w:r>
-        <w:t>” is mapped to “Sample Blocked IPs”, and “</w:t>
-      </w:r>
-      <w:proofErr w:type="spellStart"/>
-      <w:r>
-        <w:t>qradar_reference_set_item_value</w:t>
-      </w:r>
-      <w:proofErr w:type="spellEnd"/>
-      <w:r>
-        <w:t>” is</w:t>
-      </w:r>
-      <w:r>
-        <w:t xml:space="preserve"> </w:t>
-      </w:r>
-      <w:r>
-        <w:t>mapped to the artifact value. After running the</w:t>
-      </w:r>
-      <w:r>
-        <w:t xml:space="preserve"> function</w:t>
-      </w:r>
-      <w:r>
-        <w:t>,</w:t>
-      </w:r>
-      <w:r>
-        <w:t xml:space="preserve"> </w:t>
-      </w:r>
-      <w:r>
-        <w:t xml:space="preserve">the workflow </w:t>
-      </w:r>
-      <w:r>
-        <w:t>add</w:t>
-      </w:r>
-      <w:r>
-        <w:t>s</w:t>
-      </w:r>
-      <w:r>
-        <w:t xml:space="preserve"> a note to the corresponding incident.</w:t>
-      </w:r>
-    </w:p>
-    <w:p>
-      <w:pPr>
-        <w:pStyle w:val="BodyText"/>
-      </w:pPr>
-      <w:r>
-        <w:t xml:space="preserve">The rule, “Find in </w:t>
-      </w:r>
-      <w:proofErr w:type="spellStart"/>
-      <w:r>
-        <w:t>QRadar</w:t>
-      </w:r>
-      <w:proofErr w:type="spellEnd"/>
-      <w:r>
-        <w:t xml:space="preserve"> Reference Set” is a menu item </w:t>
-      </w:r>
-      <w:r>
-        <w:t xml:space="preserve">rule </w:t>
-      </w:r>
-      <w:r>
-        <w:t>for artifacts.</w:t>
-      </w:r>
-      <w:r>
-        <w:t xml:space="preserve"> </w:t>
-      </w:r>
-      <w:r>
-        <w:t xml:space="preserve">The user can select this </w:t>
-      </w:r>
-      <w:r>
-        <w:t xml:space="preserve">action from the </w:t>
-      </w:r>
-      <w:r>
-        <w:t>menu to initiate the workflow.</w:t>
-      </w:r>
-    </w:p>
-    <w:p>
-      <w:pPr>
-        <w:pStyle w:val="Heading10"/>
-      </w:pPr>
-      <w:bookmarkStart w:id="5" w:name="_Toc510253273"/>
-      <w:r>
         <w:t>Troubleshooting</w:t>
       </w:r>
-      <w:bookmarkEnd w:id="5"/>
+      <w:bookmarkEnd w:id="37"/>
     </w:p>
     <w:p>
       <w:pPr>
@@ -3498,15 +3500,7 @@
         <w:t>i</w:t>
       </w:r>
       <w:r>
-        <w:t xml:space="preserve">ncident, use the Actions menu to view Action Status. By default, pending and errors are displayed. Modify the filter for actions to also show </w:t>
-      </w:r>
-      <w:proofErr w:type="gramStart"/>
-      <w:r>
-        <w:t>Complete</w:t>
-      </w:r>
-      <w:proofErr w:type="gramEnd"/>
-      <w:r>
-        <w:t xml:space="preserve"> actions. Clicking on an </w:t>
+        <w:t xml:space="preserve">ncident, use the Actions menu to view Action Status. By default, pending and errors are displayed. Modify the filter for actions to also show Complete actions. Clicking on an </w:t>
       </w:r>
       <w:r>
         <w:t>action</w:t>
@@ -3699,11 +3693,11 @@
       <w:pPr>
         <w:pStyle w:val="Heading10"/>
       </w:pPr>
-      <w:bookmarkStart w:id="6" w:name="_Toc510253274"/>
+      <w:bookmarkStart w:id="38" w:name="_Toc510253274"/>
       <w:r>
         <w:t>Support</w:t>
       </w:r>
-      <w:bookmarkEnd w:id="6"/>
+      <w:bookmarkEnd w:id="38"/>
     </w:p>
     <w:p>
       <w:pPr>
@@ -3713,7 +3707,7 @@
       <w:r>
         <w:t xml:space="preserve">For additional support, contact </w:t>
       </w:r>
-      <w:hyperlink r:id="rId19">
+      <w:hyperlink r:id="rId20">
         <w:r>
           <w:rPr>
             <w:rStyle w:val="Hyperlink"/>
@@ -3744,9 +3738,8 @@
       </w:r>
     </w:p>
     <w:sectPr>
-      <w:headerReference w:type="even" r:id="rId20"/>
-      <w:headerReference w:type="default" r:id="rId21"/>
-      <w:footerReference w:type="even" r:id="rId22"/>
+      <w:headerReference w:type="even" r:id="rId21"/>
+      <w:headerReference w:type="default" r:id="rId22"/>
       <w:footerReference w:type="default" r:id="rId23"/>
       <w:headerReference w:type="first" r:id="rId24"/>
       <w:footerReference w:type="first" r:id="rId25"/>
@@ -3762,7 +3755,7 @@
 </file>
 
 <file path=word/endnotes.xml><?xml version="1.0" encoding="utf-8"?>
-<w:endnotes xmlns:wpc="http://schemas.microsoft.com/office/word/2010/wordprocessingCanvas" xmlns:mc="http://schemas.openxmlformats.org/markup-compatibility/2006" xmlns:o="urn:schemas-microsoft-com:office:office" xmlns:r="http://schemas.openxmlformats.org/officeDocument/2006/relationships" xmlns:m="http://schemas.openxmlformats.org/officeDocument/2006/math" xmlns:v="urn:schemas-microsoft-com:vml" xmlns:wp14="http://schemas.microsoft.com/office/word/2010/wordprocessingDrawing" xmlns:wp="http://schemas.openxmlformats.org/drawingml/2006/wordprocessingDrawing" xmlns:w10="urn:schemas-microsoft-com:office:word" xmlns:w="http://schemas.openxmlformats.org/wordprocessingml/2006/main" xmlns:w14="http://schemas.microsoft.com/office/word/2010/wordml" xmlns:w15="http://schemas.microsoft.com/office/word/2012/wordml" xmlns:wpg="http://schemas.microsoft.com/office/word/2010/wordprocessingGroup" xmlns:wpi="http://schemas.microsoft.com/office/word/2010/wordprocessingInk" xmlns:wne="http://schemas.microsoft.com/office/word/2006/wordml" xmlns:wps="http://schemas.microsoft.com/office/word/2010/wordprocessingShape" mc:Ignorable="w14 w15 wp14">
+<w:endnotes xmlns:wpc="http://schemas.microsoft.com/office/word/2010/wordprocessingCanvas" xmlns:cx="http://schemas.microsoft.com/office/drawing/2014/chartex" xmlns:cx1="http://schemas.microsoft.com/office/drawing/2015/9/8/chartex" xmlns:cx2="http://schemas.microsoft.com/office/drawing/2015/10/21/chartex" xmlns:cx3="http://schemas.microsoft.com/office/drawing/2016/5/9/chartex" xmlns:cx4="http://schemas.microsoft.com/office/drawing/2016/5/10/chartex" xmlns:cx5="http://schemas.microsoft.com/office/drawing/2016/5/11/chartex" xmlns:cx6="http://schemas.microsoft.com/office/drawing/2016/5/12/chartex" xmlns:cx7="http://schemas.microsoft.com/office/drawing/2016/5/13/chartex" xmlns:cx8="http://schemas.microsoft.com/office/drawing/2016/5/14/chartex" xmlns:mc="http://schemas.openxmlformats.org/markup-compatibility/2006" xmlns:aink="http://schemas.microsoft.com/office/drawing/2016/ink" xmlns:am3d="http://schemas.microsoft.com/office/drawing/2017/model3d" xmlns:o="urn:schemas-microsoft-com:office:office" xmlns:r="http://schemas.openxmlformats.org/officeDocument/2006/relationships" xmlns:m="http://schemas.openxmlformats.org/officeDocument/2006/math" xmlns:v="urn:schemas-microsoft-com:vml" xmlns:wp14="http://schemas.microsoft.com/office/word/2010/wordprocessingDrawing" xmlns:wp="http://schemas.openxmlformats.org/drawingml/2006/wordprocessingDrawing" xmlns:w10="urn:schemas-microsoft-com:office:word" xmlns:w="http://schemas.openxmlformats.org/wordprocessingml/2006/main" xmlns:w14="http://schemas.microsoft.com/office/word/2010/wordml" xmlns:w15="http://schemas.microsoft.com/office/word/2012/wordml" xmlns:w16cid="http://schemas.microsoft.com/office/word/2016/wordml/cid" xmlns:w16se="http://schemas.microsoft.com/office/word/2015/wordml/symex" xmlns:wpg="http://schemas.microsoft.com/office/word/2010/wordprocessingGroup" xmlns:wpi="http://schemas.microsoft.com/office/word/2010/wordprocessingInk" xmlns:wne="http://schemas.microsoft.com/office/word/2006/wordml" xmlns:wps="http://schemas.microsoft.com/office/word/2010/wordprocessingShape" mc:Ignorable="w14 w15 w16se w16cid wp14">
   <w:endnote w:type="separator" w:id="-1">
     <w:p>
       <w:r>
@@ -3781,17 +3774,7 @@
 </file>
 
 <file path=word/footer1.xml><?xml version="1.0" encoding="utf-8"?>
-<w:ftr xmlns:wpc="http://schemas.microsoft.com/office/word/2010/wordprocessingCanvas" xmlns:mc="http://schemas.openxmlformats.org/markup-compatibility/2006" xmlns:o="urn:schemas-microsoft-com:office:office" xmlns:r="http://schemas.openxmlformats.org/officeDocument/2006/relationships" xmlns:m="http://schemas.openxmlformats.org/officeDocument/2006/math" xmlns:v="urn:schemas-microsoft-com:vml" xmlns:wp14="http://schemas.microsoft.com/office/word/2010/wordprocessingDrawing" xmlns:wp="http://schemas.openxmlformats.org/drawingml/2006/wordprocessingDrawing" xmlns:w10="urn:schemas-microsoft-com:office:word" xmlns:w="http://schemas.openxmlformats.org/wordprocessingml/2006/main" xmlns:w14="http://schemas.microsoft.com/office/word/2010/wordml" xmlns:w15="http://schemas.microsoft.com/office/word/2012/wordml" xmlns:wpg="http://schemas.microsoft.com/office/word/2010/wordprocessingGroup" xmlns:wpi="http://schemas.microsoft.com/office/word/2010/wordprocessingInk" xmlns:wne="http://schemas.microsoft.com/office/word/2006/wordml" xmlns:wps="http://schemas.microsoft.com/office/word/2010/wordprocessingShape" mc:Ignorable="w14 w15 wp14">
-  <w:p>
-    <w:pPr>
-      <w:pStyle w:val="Footer"/>
-    </w:pPr>
-  </w:p>
-</w:ftr>
-</file>
-
-<file path=word/footer2.xml><?xml version="1.0" encoding="utf-8"?>
-<w:ftr xmlns:wpc="http://schemas.microsoft.com/office/word/2010/wordprocessingCanvas" xmlns:mc="http://schemas.openxmlformats.org/markup-compatibility/2006" xmlns:o="urn:schemas-microsoft-com:office:office" xmlns:r="http://schemas.openxmlformats.org/officeDocument/2006/relationships" xmlns:m="http://schemas.openxmlformats.org/officeDocument/2006/math" xmlns:v="urn:schemas-microsoft-com:vml" xmlns:wp14="http://schemas.microsoft.com/office/word/2010/wordprocessingDrawing" xmlns:wp="http://schemas.openxmlformats.org/drawingml/2006/wordprocessingDrawing" xmlns:w10="urn:schemas-microsoft-com:office:word" xmlns:w="http://schemas.openxmlformats.org/wordprocessingml/2006/main" xmlns:w14="http://schemas.microsoft.com/office/word/2010/wordml" xmlns:w15="http://schemas.microsoft.com/office/word/2012/wordml" xmlns:wpg="http://schemas.microsoft.com/office/word/2010/wordprocessingGroup" xmlns:wpi="http://schemas.microsoft.com/office/word/2010/wordprocessingInk" xmlns:wne="http://schemas.microsoft.com/office/word/2006/wordml" xmlns:wps="http://schemas.microsoft.com/office/word/2010/wordprocessingShape" mc:Ignorable="w14 w15 wp14">
+<w:ftr xmlns:wpc="http://schemas.microsoft.com/office/word/2010/wordprocessingCanvas" xmlns:cx="http://schemas.microsoft.com/office/drawing/2014/chartex" xmlns:cx1="http://schemas.microsoft.com/office/drawing/2015/9/8/chartex" xmlns:cx2="http://schemas.microsoft.com/office/drawing/2015/10/21/chartex" xmlns:cx3="http://schemas.microsoft.com/office/drawing/2016/5/9/chartex" xmlns:cx4="http://schemas.microsoft.com/office/drawing/2016/5/10/chartex" xmlns:cx5="http://schemas.microsoft.com/office/drawing/2016/5/11/chartex" xmlns:cx6="http://schemas.microsoft.com/office/drawing/2016/5/12/chartex" xmlns:cx7="http://schemas.microsoft.com/office/drawing/2016/5/13/chartex" xmlns:cx8="http://schemas.microsoft.com/office/drawing/2016/5/14/chartex" xmlns:mc="http://schemas.openxmlformats.org/markup-compatibility/2006" xmlns:aink="http://schemas.microsoft.com/office/drawing/2016/ink" xmlns:am3d="http://schemas.microsoft.com/office/drawing/2017/model3d" xmlns:o="urn:schemas-microsoft-com:office:office" xmlns:r="http://schemas.openxmlformats.org/officeDocument/2006/relationships" xmlns:m="http://schemas.openxmlformats.org/officeDocument/2006/math" xmlns:v="urn:schemas-microsoft-com:vml" xmlns:wp14="http://schemas.microsoft.com/office/word/2010/wordprocessingDrawing" xmlns:wp="http://schemas.openxmlformats.org/drawingml/2006/wordprocessingDrawing" xmlns:w10="urn:schemas-microsoft-com:office:word" xmlns:w="http://schemas.openxmlformats.org/wordprocessingml/2006/main" xmlns:w14="http://schemas.microsoft.com/office/word/2010/wordml" xmlns:w15="http://schemas.microsoft.com/office/word/2012/wordml" xmlns:w16cid="http://schemas.microsoft.com/office/word/2016/wordml/cid" xmlns:w16se="http://schemas.microsoft.com/office/word/2015/wordml/symex" xmlns:wpg="http://schemas.microsoft.com/office/word/2010/wordprocessingGroup" xmlns:wpi="http://schemas.microsoft.com/office/word/2010/wordprocessingInk" xmlns:wne="http://schemas.microsoft.com/office/word/2006/wordml" xmlns:wps="http://schemas.microsoft.com/office/word/2010/wordprocessingShape" mc:Ignorable="w14 w15 w16se w16cid wp14">
   <w:p>
     <w:pPr>
       <w:pStyle w:val="Normal1"/>
@@ -3863,8 +3846,8 @@
 </w:ftr>
 </file>
 
-<file path=word/footer3.xml><?xml version="1.0" encoding="utf-8"?>
-<w:ftr xmlns:wpc="http://schemas.microsoft.com/office/word/2010/wordprocessingCanvas" xmlns:mc="http://schemas.openxmlformats.org/markup-compatibility/2006" xmlns:o="urn:schemas-microsoft-com:office:office" xmlns:r="http://schemas.openxmlformats.org/officeDocument/2006/relationships" xmlns:m="http://schemas.openxmlformats.org/officeDocument/2006/math" xmlns:v="urn:schemas-microsoft-com:vml" xmlns:wp14="http://schemas.microsoft.com/office/word/2010/wordprocessingDrawing" xmlns:wp="http://schemas.openxmlformats.org/drawingml/2006/wordprocessingDrawing" xmlns:w10="urn:schemas-microsoft-com:office:word" xmlns:w="http://schemas.openxmlformats.org/wordprocessingml/2006/main" xmlns:w14="http://schemas.microsoft.com/office/word/2010/wordml" xmlns:w15="http://schemas.microsoft.com/office/word/2012/wordml" xmlns:wpg="http://schemas.microsoft.com/office/word/2010/wordprocessingGroup" xmlns:wpi="http://schemas.microsoft.com/office/word/2010/wordprocessingInk" xmlns:wne="http://schemas.microsoft.com/office/word/2006/wordml" xmlns:wps="http://schemas.microsoft.com/office/word/2010/wordprocessingShape" mc:Ignorable="w14 w15 wp14">
+<file path=word/footer2.xml><?xml version="1.0" encoding="utf-8"?>
+<w:ftr xmlns:wpc="http://schemas.microsoft.com/office/word/2010/wordprocessingCanvas" xmlns:cx="http://schemas.microsoft.com/office/drawing/2014/chartex" xmlns:cx1="http://schemas.microsoft.com/office/drawing/2015/9/8/chartex" xmlns:cx2="http://schemas.microsoft.com/office/drawing/2015/10/21/chartex" xmlns:cx3="http://schemas.microsoft.com/office/drawing/2016/5/9/chartex" xmlns:cx4="http://schemas.microsoft.com/office/drawing/2016/5/10/chartex" xmlns:cx5="http://schemas.microsoft.com/office/drawing/2016/5/11/chartex" xmlns:cx6="http://schemas.microsoft.com/office/drawing/2016/5/12/chartex" xmlns:cx7="http://schemas.microsoft.com/office/drawing/2016/5/13/chartex" xmlns:cx8="http://schemas.microsoft.com/office/drawing/2016/5/14/chartex" xmlns:mc="http://schemas.openxmlformats.org/markup-compatibility/2006" xmlns:aink="http://schemas.microsoft.com/office/drawing/2016/ink" xmlns:am3d="http://schemas.microsoft.com/office/drawing/2017/model3d" xmlns:o="urn:schemas-microsoft-com:office:office" xmlns:r="http://schemas.openxmlformats.org/officeDocument/2006/relationships" xmlns:m="http://schemas.openxmlformats.org/officeDocument/2006/math" xmlns:v="urn:schemas-microsoft-com:vml" xmlns:wp14="http://schemas.microsoft.com/office/word/2010/wordprocessingDrawing" xmlns:wp="http://schemas.openxmlformats.org/drawingml/2006/wordprocessingDrawing" xmlns:w10="urn:schemas-microsoft-com:office:word" xmlns:w="http://schemas.openxmlformats.org/wordprocessingml/2006/main" xmlns:w14="http://schemas.microsoft.com/office/word/2010/wordml" xmlns:w15="http://schemas.microsoft.com/office/word/2012/wordml" xmlns:w16cid="http://schemas.microsoft.com/office/word/2016/wordml/cid" xmlns:w16se="http://schemas.microsoft.com/office/word/2015/wordml/symex" xmlns:wpg="http://schemas.microsoft.com/office/word/2010/wordprocessingGroup" xmlns:wpi="http://schemas.microsoft.com/office/word/2010/wordprocessingInk" xmlns:wne="http://schemas.microsoft.com/office/word/2006/wordml" xmlns:wps="http://schemas.microsoft.com/office/word/2010/wordprocessingShape" mc:Ignorable="w14 w15 w16se w16cid wp14">
   <w:p>
     <w:pPr>
       <w:tabs>
@@ -3924,14 +3907,26 @@
       </w:rPr>
       <w:t>© Copyright IBM Corp. 2010, 201</w:t>
     </w:r>
-    <w:r>
-      <w:rPr>
-        <w:rFonts w:ascii="Arial" w:eastAsia="Arial" w:hAnsi="Arial" w:cs="Arial"/>
-        <w:sz w:val="16"/>
-        <w:szCs w:val="16"/>
-      </w:rPr>
-      <w:t>8</w:t>
-    </w:r>
+    <w:ins w:id="39" w:author="Yongjian Feng" w:date="2019-02-21T10:22:00Z">
+      <w:r>
+        <w:rPr>
+          <w:rFonts w:ascii="Arial" w:eastAsia="Arial" w:hAnsi="Arial" w:cs="Arial"/>
+          <w:sz w:val="16"/>
+          <w:szCs w:val="16"/>
+        </w:rPr>
+        <w:t>9</w:t>
+      </w:r>
+    </w:ins>
+    <w:del w:id="40" w:author="Yongjian Feng" w:date="2019-02-21T10:22:00Z">
+      <w:r>
+        <w:rPr>
+          <w:rFonts w:ascii="Arial" w:eastAsia="Arial" w:hAnsi="Arial" w:cs="Arial"/>
+          <w:sz w:val="16"/>
+          <w:szCs w:val="16"/>
+        </w:rPr>
+        <w:delText>8</w:delText>
+      </w:r>
+    </w:del>
     <w:r>
       <w:rPr>
         <w:rFonts w:ascii="Arial" w:eastAsia="Arial" w:hAnsi="Arial" w:cs="Arial"/>
@@ -4017,7 +4012,7 @@
 </file>
 
 <file path=word/footnotes.xml><?xml version="1.0" encoding="utf-8"?>
-<w:footnotes xmlns:wpc="http://schemas.microsoft.com/office/word/2010/wordprocessingCanvas" xmlns:mc="http://schemas.openxmlformats.org/markup-compatibility/2006" xmlns:o="urn:schemas-microsoft-com:office:office" xmlns:r="http://schemas.openxmlformats.org/officeDocument/2006/relationships" xmlns:m="http://schemas.openxmlformats.org/officeDocument/2006/math" xmlns:v="urn:schemas-microsoft-com:vml" xmlns:wp14="http://schemas.microsoft.com/office/word/2010/wordprocessingDrawing" xmlns:wp="http://schemas.openxmlformats.org/drawingml/2006/wordprocessingDrawing" xmlns:w10="urn:schemas-microsoft-com:office:word" xmlns:w="http://schemas.openxmlformats.org/wordprocessingml/2006/main" xmlns:w14="http://schemas.microsoft.com/office/word/2010/wordml" xmlns:w15="http://schemas.microsoft.com/office/word/2012/wordml" xmlns:wpg="http://schemas.microsoft.com/office/word/2010/wordprocessingGroup" xmlns:wpi="http://schemas.microsoft.com/office/word/2010/wordprocessingInk" xmlns:wne="http://schemas.microsoft.com/office/word/2006/wordml" xmlns:wps="http://schemas.microsoft.com/office/word/2010/wordprocessingShape" mc:Ignorable="w14 w15 wp14">
+<w:footnotes xmlns:wpc="http://schemas.microsoft.com/office/word/2010/wordprocessingCanvas" xmlns:cx="http://schemas.microsoft.com/office/drawing/2014/chartex" xmlns:cx1="http://schemas.microsoft.com/office/drawing/2015/9/8/chartex" xmlns:cx2="http://schemas.microsoft.com/office/drawing/2015/10/21/chartex" xmlns:cx3="http://schemas.microsoft.com/office/drawing/2016/5/9/chartex" xmlns:cx4="http://schemas.microsoft.com/office/drawing/2016/5/10/chartex" xmlns:cx5="http://schemas.microsoft.com/office/drawing/2016/5/11/chartex" xmlns:cx6="http://schemas.microsoft.com/office/drawing/2016/5/12/chartex" xmlns:cx7="http://schemas.microsoft.com/office/drawing/2016/5/13/chartex" xmlns:cx8="http://schemas.microsoft.com/office/drawing/2016/5/14/chartex" xmlns:mc="http://schemas.openxmlformats.org/markup-compatibility/2006" xmlns:aink="http://schemas.microsoft.com/office/drawing/2016/ink" xmlns:am3d="http://schemas.microsoft.com/office/drawing/2017/model3d" xmlns:o="urn:schemas-microsoft-com:office:office" xmlns:r="http://schemas.openxmlformats.org/officeDocument/2006/relationships" xmlns:m="http://schemas.openxmlformats.org/officeDocument/2006/math" xmlns:v="urn:schemas-microsoft-com:vml" xmlns:wp14="http://schemas.microsoft.com/office/word/2010/wordprocessingDrawing" xmlns:wp="http://schemas.openxmlformats.org/drawingml/2006/wordprocessingDrawing" xmlns:w10="urn:schemas-microsoft-com:office:word" xmlns:w="http://schemas.openxmlformats.org/wordprocessingml/2006/main" xmlns:w14="http://schemas.microsoft.com/office/word/2010/wordml" xmlns:w15="http://schemas.microsoft.com/office/word/2012/wordml" xmlns:w16cid="http://schemas.microsoft.com/office/word/2016/wordml/cid" xmlns:w16se="http://schemas.microsoft.com/office/word/2015/wordml/symex" xmlns:wpg="http://schemas.microsoft.com/office/word/2010/wordprocessingGroup" xmlns:wpi="http://schemas.microsoft.com/office/word/2010/wordprocessingInk" xmlns:wne="http://schemas.microsoft.com/office/word/2006/wordml" xmlns:wps="http://schemas.microsoft.com/office/word/2010/wordprocessingShape" mc:Ignorable="w14 w15 w16se w16cid wp14">
   <w:footnote w:type="separator" w:id="-1">
     <w:p>
       <w:r>
@@ -4036,7 +4031,7 @@
 </file>
 
 <file path=word/header1.xml><?xml version="1.0" encoding="utf-8"?>
-<w:hdr xmlns:wpc="http://schemas.microsoft.com/office/word/2010/wordprocessingCanvas" xmlns:mc="http://schemas.openxmlformats.org/markup-compatibility/2006" xmlns:o="urn:schemas-microsoft-com:office:office" xmlns:r="http://schemas.openxmlformats.org/officeDocument/2006/relationships" xmlns:m="http://schemas.openxmlformats.org/officeDocument/2006/math" xmlns:v="urn:schemas-microsoft-com:vml" xmlns:wp14="http://schemas.microsoft.com/office/word/2010/wordprocessingDrawing" xmlns:wp="http://schemas.openxmlformats.org/drawingml/2006/wordprocessingDrawing" xmlns:w10="urn:schemas-microsoft-com:office:word" xmlns:w="http://schemas.openxmlformats.org/wordprocessingml/2006/main" xmlns:w14="http://schemas.microsoft.com/office/word/2010/wordml" xmlns:w15="http://schemas.microsoft.com/office/word/2012/wordml" xmlns:wpg="http://schemas.microsoft.com/office/word/2010/wordprocessingGroup" xmlns:wpi="http://schemas.microsoft.com/office/word/2010/wordprocessingInk" xmlns:wne="http://schemas.microsoft.com/office/word/2006/wordml" xmlns:wps="http://schemas.microsoft.com/office/word/2010/wordprocessingShape" mc:Ignorable="w14 w15 wp14">
+<w:hdr xmlns:wpc="http://schemas.microsoft.com/office/word/2010/wordprocessingCanvas" xmlns:cx="http://schemas.microsoft.com/office/drawing/2014/chartex" xmlns:cx1="http://schemas.microsoft.com/office/drawing/2015/9/8/chartex" xmlns:cx2="http://schemas.microsoft.com/office/drawing/2015/10/21/chartex" xmlns:cx3="http://schemas.microsoft.com/office/drawing/2016/5/9/chartex" xmlns:cx4="http://schemas.microsoft.com/office/drawing/2016/5/10/chartex" xmlns:cx5="http://schemas.microsoft.com/office/drawing/2016/5/11/chartex" xmlns:cx6="http://schemas.microsoft.com/office/drawing/2016/5/12/chartex" xmlns:cx7="http://schemas.microsoft.com/office/drawing/2016/5/13/chartex" xmlns:cx8="http://schemas.microsoft.com/office/drawing/2016/5/14/chartex" xmlns:mc="http://schemas.openxmlformats.org/markup-compatibility/2006" xmlns:aink="http://schemas.microsoft.com/office/drawing/2016/ink" xmlns:am3d="http://schemas.microsoft.com/office/drawing/2017/model3d" xmlns:o="urn:schemas-microsoft-com:office:office" xmlns:r="http://schemas.openxmlformats.org/officeDocument/2006/relationships" xmlns:m="http://schemas.openxmlformats.org/officeDocument/2006/math" xmlns:v="urn:schemas-microsoft-com:vml" xmlns:wp14="http://schemas.microsoft.com/office/word/2010/wordprocessingDrawing" xmlns:wp="http://schemas.openxmlformats.org/drawingml/2006/wordprocessingDrawing" xmlns:w10="urn:schemas-microsoft-com:office:word" xmlns:w="http://schemas.openxmlformats.org/wordprocessingml/2006/main" xmlns:w14="http://schemas.microsoft.com/office/word/2010/wordml" xmlns:w15="http://schemas.microsoft.com/office/word/2012/wordml" xmlns:w16cid="http://schemas.microsoft.com/office/word/2016/wordml/cid" xmlns:w16se="http://schemas.microsoft.com/office/word/2015/wordml/symex" xmlns:wpg="http://schemas.microsoft.com/office/word/2010/wordprocessingGroup" xmlns:wpi="http://schemas.microsoft.com/office/word/2010/wordprocessingInk" xmlns:wne="http://schemas.microsoft.com/office/word/2006/wordml" xmlns:wps="http://schemas.microsoft.com/office/word/2010/wordprocessingShape" mc:Ignorable="w14 w15 w16se w16cid wp14">
   <w:p>
     <w:pPr>
       <w:pStyle w:val="Header"/>
@@ -4046,7 +4041,7 @@
 </file>
 
 <file path=word/header2.xml><?xml version="1.0" encoding="utf-8"?>
-<w:hdr xmlns:wpc="http://schemas.microsoft.com/office/word/2010/wordprocessingCanvas" xmlns:mc="http://schemas.openxmlformats.org/markup-compatibility/2006" xmlns:o="urn:schemas-microsoft-com:office:office" xmlns:r="http://schemas.openxmlformats.org/officeDocument/2006/relationships" xmlns:m="http://schemas.openxmlformats.org/officeDocument/2006/math" xmlns:v="urn:schemas-microsoft-com:vml" xmlns:wp14="http://schemas.microsoft.com/office/word/2010/wordprocessingDrawing" xmlns:wp="http://schemas.openxmlformats.org/drawingml/2006/wordprocessingDrawing" xmlns:w10="urn:schemas-microsoft-com:office:word" xmlns:w="http://schemas.openxmlformats.org/wordprocessingml/2006/main" xmlns:w14="http://schemas.microsoft.com/office/word/2010/wordml" xmlns:w15="http://schemas.microsoft.com/office/word/2012/wordml" xmlns:wpg="http://schemas.microsoft.com/office/word/2010/wordprocessingGroup" xmlns:wpi="http://schemas.microsoft.com/office/word/2010/wordprocessingInk" xmlns:wne="http://schemas.microsoft.com/office/word/2006/wordml" xmlns:wps="http://schemas.microsoft.com/office/word/2010/wordprocessingShape" mc:Ignorable="w14 w15 wp14">
+<w:hdr xmlns:wpc="http://schemas.microsoft.com/office/word/2010/wordprocessingCanvas" xmlns:cx="http://schemas.microsoft.com/office/drawing/2014/chartex" xmlns:cx1="http://schemas.microsoft.com/office/drawing/2015/9/8/chartex" xmlns:cx2="http://schemas.microsoft.com/office/drawing/2015/10/21/chartex" xmlns:cx3="http://schemas.microsoft.com/office/drawing/2016/5/9/chartex" xmlns:cx4="http://schemas.microsoft.com/office/drawing/2016/5/10/chartex" xmlns:cx5="http://schemas.microsoft.com/office/drawing/2016/5/11/chartex" xmlns:cx6="http://schemas.microsoft.com/office/drawing/2016/5/12/chartex" xmlns:cx7="http://schemas.microsoft.com/office/drawing/2016/5/13/chartex" xmlns:cx8="http://schemas.microsoft.com/office/drawing/2016/5/14/chartex" xmlns:mc="http://schemas.openxmlformats.org/markup-compatibility/2006" xmlns:aink="http://schemas.microsoft.com/office/drawing/2016/ink" xmlns:am3d="http://schemas.microsoft.com/office/drawing/2017/model3d" xmlns:o="urn:schemas-microsoft-com:office:office" xmlns:r="http://schemas.openxmlformats.org/officeDocument/2006/relationships" xmlns:m="http://schemas.openxmlformats.org/officeDocument/2006/math" xmlns:v="urn:schemas-microsoft-com:vml" xmlns:wp14="http://schemas.microsoft.com/office/word/2010/wordprocessingDrawing" xmlns:wp="http://schemas.openxmlformats.org/drawingml/2006/wordprocessingDrawing" xmlns:w10="urn:schemas-microsoft-com:office:word" xmlns:w="http://schemas.openxmlformats.org/wordprocessingml/2006/main" xmlns:w14="http://schemas.microsoft.com/office/word/2010/wordml" xmlns:w15="http://schemas.microsoft.com/office/word/2012/wordml" xmlns:w16cid="http://schemas.microsoft.com/office/word/2016/wordml/cid" xmlns:w16se="http://schemas.microsoft.com/office/word/2015/wordml/symex" xmlns:wpg="http://schemas.microsoft.com/office/word/2010/wordprocessingGroup" xmlns:wpi="http://schemas.microsoft.com/office/word/2010/wordprocessingInk" xmlns:wne="http://schemas.microsoft.com/office/word/2006/wordml" xmlns:wps="http://schemas.microsoft.com/office/word/2010/wordprocessingShape" mc:Ignorable="w14 w15 w16se w16cid wp14">
   <w:p>
     <w:pPr>
       <w:pStyle w:val="Header"/>
@@ -4056,7 +4051,7 @@
 </file>
 
 <file path=word/header3.xml><?xml version="1.0" encoding="utf-8"?>
-<w:hdr xmlns:wpc="http://schemas.microsoft.com/office/word/2010/wordprocessingCanvas" xmlns:mc="http://schemas.openxmlformats.org/markup-compatibility/2006" xmlns:o="urn:schemas-microsoft-com:office:office" xmlns:r="http://schemas.openxmlformats.org/officeDocument/2006/relationships" xmlns:m="http://schemas.openxmlformats.org/officeDocument/2006/math" xmlns:v="urn:schemas-microsoft-com:vml" xmlns:wp14="http://schemas.microsoft.com/office/word/2010/wordprocessingDrawing" xmlns:wp="http://schemas.openxmlformats.org/drawingml/2006/wordprocessingDrawing" xmlns:w10="urn:schemas-microsoft-com:office:word" xmlns:w="http://schemas.openxmlformats.org/wordprocessingml/2006/main" xmlns:w14="http://schemas.microsoft.com/office/word/2010/wordml" xmlns:w15="http://schemas.microsoft.com/office/word/2012/wordml" xmlns:wpg="http://schemas.microsoft.com/office/word/2010/wordprocessingGroup" xmlns:wpi="http://schemas.microsoft.com/office/word/2010/wordprocessingInk" xmlns:wne="http://schemas.microsoft.com/office/word/2006/wordml" xmlns:wps="http://schemas.microsoft.com/office/word/2010/wordprocessingShape" mc:Ignorable="w14 w15 wp14">
+<w:hdr xmlns:wpc="http://schemas.microsoft.com/office/word/2010/wordprocessingCanvas" xmlns:cx="http://schemas.microsoft.com/office/drawing/2014/chartex" xmlns:cx1="http://schemas.microsoft.com/office/drawing/2015/9/8/chartex" xmlns:cx2="http://schemas.microsoft.com/office/drawing/2015/10/21/chartex" xmlns:cx3="http://schemas.microsoft.com/office/drawing/2016/5/9/chartex" xmlns:cx4="http://schemas.microsoft.com/office/drawing/2016/5/10/chartex" xmlns:cx5="http://schemas.microsoft.com/office/drawing/2016/5/11/chartex" xmlns:cx6="http://schemas.microsoft.com/office/drawing/2016/5/12/chartex" xmlns:cx7="http://schemas.microsoft.com/office/drawing/2016/5/13/chartex" xmlns:cx8="http://schemas.microsoft.com/office/drawing/2016/5/14/chartex" xmlns:mc="http://schemas.openxmlformats.org/markup-compatibility/2006" xmlns:aink="http://schemas.microsoft.com/office/drawing/2016/ink" xmlns:am3d="http://schemas.microsoft.com/office/drawing/2017/model3d" xmlns:o="urn:schemas-microsoft-com:office:office" xmlns:r="http://schemas.openxmlformats.org/officeDocument/2006/relationships" xmlns:m="http://schemas.openxmlformats.org/officeDocument/2006/math" xmlns:v="urn:schemas-microsoft-com:vml" xmlns:wp14="http://schemas.microsoft.com/office/word/2010/wordprocessingDrawing" xmlns:wp="http://schemas.openxmlformats.org/drawingml/2006/wordprocessingDrawing" xmlns:w10="urn:schemas-microsoft-com:office:word" xmlns:w="http://schemas.openxmlformats.org/wordprocessingml/2006/main" xmlns:w14="http://schemas.microsoft.com/office/word/2010/wordml" xmlns:w15="http://schemas.microsoft.com/office/word/2012/wordml" xmlns:w16cid="http://schemas.microsoft.com/office/word/2016/wordml/cid" xmlns:w16se="http://schemas.microsoft.com/office/word/2015/wordml/symex" xmlns:wpg="http://schemas.microsoft.com/office/word/2010/wordprocessingGroup" xmlns:wpi="http://schemas.microsoft.com/office/word/2010/wordprocessingInk" xmlns:wne="http://schemas.microsoft.com/office/word/2006/wordml" xmlns:wps="http://schemas.microsoft.com/office/word/2010/wordprocessingShape" mc:Ignorable="w14 w15 w16se w16cid wp14">
   <w:p>
     <w:pPr>
       <w:pStyle w:val="Header"/>
@@ -4066,7 +4061,7 @@
 </file>
 
 <file path=word/numbering.xml><?xml version="1.0" encoding="utf-8"?>
-<w:numbering xmlns:wpc="http://schemas.microsoft.com/office/word/2010/wordprocessingCanvas" xmlns:mc="http://schemas.openxmlformats.org/markup-compatibility/2006" xmlns:o="urn:schemas-microsoft-com:office:office" xmlns:r="http://schemas.openxmlformats.org/officeDocument/2006/relationships" xmlns:m="http://schemas.openxmlformats.org/officeDocument/2006/math" xmlns:v="urn:schemas-microsoft-com:vml" xmlns:wp14="http://schemas.microsoft.com/office/word/2010/wordprocessingDrawing" xmlns:wp="http://schemas.openxmlformats.org/drawingml/2006/wordprocessingDrawing" xmlns:w10="urn:schemas-microsoft-com:office:word" xmlns:w="http://schemas.openxmlformats.org/wordprocessingml/2006/main" xmlns:w14="http://schemas.microsoft.com/office/word/2010/wordml" xmlns:w15="http://schemas.microsoft.com/office/word/2012/wordml" xmlns:wpg="http://schemas.microsoft.com/office/word/2010/wordprocessingGroup" xmlns:wpi="http://schemas.microsoft.com/office/word/2010/wordprocessingInk" xmlns:wne="http://schemas.microsoft.com/office/word/2006/wordml" xmlns:wps="http://schemas.microsoft.com/office/word/2010/wordprocessingShape" mc:Ignorable="w14 w15 wp14">
+<w:numbering xmlns:wpc="http://schemas.microsoft.com/office/word/2010/wordprocessingCanvas" xmlns:cx="http://schemas.microsoft.com/office/drawing/2014/chartex" xmlns:cx1="http://schemas.microsoft.com/office/drawing/2015/9/8/chartex" xmlns:cx2="http://schemas.microsoft.com/office/drawing/2015/10/21/chartex" xmlns:cx3="http://schemas.microsoft.com/office/drawing/2016/5/9/chartex" xmlns:cx4="http://schemas.microsoft.com/office/drawing/2016/5/10/chartex" xmlns:cx5="http://schemas.microsoft.com/office/drawing/2016/5/11/chartex" xmlns:cx6="http://schemas.microsoft.com/office/drawing/2016/5/12/chartex" xmlns:cx7="http://schemas.microsoft.com/office/drawing/2016/5/13/chartex" xmlns:cx8="http://schemas.microsoft.com/office/drawing/2016/5/14/chartex" xmlns:mc="http://schemas.openxmlformats.org/markup-compatibility/2006" xmlns:aink="http://schemas.microsoft.com/office/drawing/2016/ink" xmlns:am3d="http://schemas.microsoft.com/office/drawing/2017/model3d" xmlns:o="urn:schemas-microsoft-com:office:office" xmlns:r="http://schemas.openxmlformats.org/officeDocument/2006/relationships" xmlns:m="http://schemas.openxmlformats.org/officeDocument/2006/math" xmlns:v="urn:schemas-microsoft-com:vml" xmlns:wp14="http://schemas.microsoft.com/office/word/2010/wordprocessingDrawing" xmlns:wp="http://schemas.openxmlformats.org/drawingml/2006/wordprocessingDrawing" xmlns:w10="urn:schemas-microsoft-com:office:word" xmlns:w="http://schemas.openxmlformats.org/wordprocessingml/2006/main" xmlns:w14="http://schemas.microsoft.com/office/word/2010/wordml" xmlns:w15="http://schemas.microsoft.com/office/word/2012/wordml" xmlns:w16cid="http://schemas.microsoft.com/office/word/2016/wordml/cid" xmlns:w16se="http://schemas.microsoft.com/office/word/2015/wordml/symex" xmlns:wpg="http://schemas.microsoft.com/office/word/2010/wordprocessingGroup" xmlns:wpi="http://schemas.microsoft.com/office/word/2010/wordprocessingInk" xmlns:wne="http://schemas.microsoft.com/office/word/2006/wordml" xmlns:wps="http://schemas.microsoft.com/office/word/2010/wordprocessingShape" mc:Ignorable="w14 w15 w16se w16cid wp14">
   <w:abstractNum w:abstractNumId="0" w15:restartNumberingAfterBreak="0">
     <w:nsid w:val="FFFFFF1D"/>
     <w:multiLevelType w:val="multilevel"/>
@@ -7288,8 +7283,16 @@
 </w:numbering>
 </file>
 
+<file path=word/people.xml><?xml version="1.0" encoding="utf-8"?>
+<w15:people xmlns:wpc="http://schemas.microsoft.com/office/word/2010/wordprocessingCanvas" xmlns:cx="http://schemas.microsoft.com/office/drawing/2014/chartex" xmlns:cx1="http://schemas.microsoft.com/office/drawing/2015/9/8/chartex" xmlns:cx2="http://schemas.microsoft.com/office/drawing/2015/10/21/chartex" xmlns:cx3="http://schemas.microsoft.com/office/drawing/2016/5/9/chartex" xmlns:cx4="http://schemas.microsoft.com/office/drawing/2016/5/10/chartex" xmlns:cx5="http://schemas.microsoft.com/office/drawing/2016/5/11/chartex" xmlns:cx6="http://schemas.microsoft.com/office/drawing/2016/5/12/chartex" xmlns:cx7="http://schemas.microsoft.com/office/drawing/2016/5/13/chartex" xmlns:cx8="http://schemas.microsoft.com/office/drawing/2016/5/14/chartex" xmlns:mc="http://schemas.openxmlformats.org/markup-compatibility/2006" xmlns:aink="http://schemas.microsoft.com/office/drawing/2016/ink" xmlns:am3d="http://schemas.microsoft.com/office/drawing/2017/model3d" xmlns:o="urn:schemas-microsoft-com:office:office" xmlns:r="http://schemas.openxmlformats.org/officeDocument/2006/relationships" xmlns:m="http://schemas.openxmlformats.org/officeDocument/2006/math" xmlns:v="urn:schemas-microsoft-com:vml" xmlns:wp14="http://schemas.microsoft.com/office/word/2010/wordprocessingDrawing" xmlns:wp="http://schemas.openxmlformats.org/drawingml/2006/wordprocessingDrawing" xmlns:w10="urn:schemas-microsoft-com:office:word" xmlns:w="http://schemas.openxmlformats.org/wordprocessingml/2006/main" xmlns:w14="http://schemas.microsoft.com/office/word/2010/wordml" xmlns:w15="http://schemas.microsoft.com/office/word/2012/wordml" xmlns:w16cid="http://schemas.microsoft.com/office/word/2016/wordml/cid" xmlns:w16se="http://schemas.microsoft.com/office/word/2015/wordml/symex" xmlns:wpg="http://schemas.microsoft.com/office/word/2010/wordprocessingGroup" xmlns:wpi="http://schemas.microsoft.com/office/word/2010/wordprocessingInk" xmlns:wne="http://schemas.microsoft.com/office/word/2006/wordml" xmlns:wps="http://schemas.microsoft.com/office/word/2010/wordprocessingShape" mc:Ignorable="w14 w15 w16se w16cid wp14">
+  <w15:person w15:author="Yongjian Feng">
+    <w15:presenceInfo w15:providerId="AD" w15:userId="S::yongjian.feng@ibm.com::d67970be-44b0-4783-be9a-53e35c9e89f8"/>
+  </w15:person>
+</w15:people>
+</file>
+
 <file path=word/styles.xml><?xml version="1.0" encoding="utf-8"?>
-<w:styles xmlns:mc="http://schemas.openxmlformats.org/markup-compatibility/2006" xmlns:r="http://schemas.openxmlformats.org/officeDocument/2006/relationships" xmlns:w="http://schemas.openxmlformats.org/wordprocessingml/2006/main" xmlns:w14="http://schemas.microsoft.com/office/word/2010/wordml" xmlns:w15="http://schemas.microsoft.com/office/word/2012/wordml" mc:Ignorable="w14 w15">
+<w:styles xmlns:mc="http://schemas.openxmlformats.org/markup-compatibility/2006" xmlns:r="http://schemas.openxmlformats.org/officeDocument/2006/relationships" xmlns:w="http://schemas.openxmlformats.org/wordprocessingml/2006/main" xmlns:w14="http://schemas.microsoft.com/office/word/2010/wordml" xmlns:w15="http://schemas.microsoft.com/office/word/2012/wordml" xmlns:w16cid="http://schemas.microsoft.com/office/word/2016/wordml/cid" xmlns:w16se="http://schemas.microsoft.com/office/word/2015/wordml/symex" mc:Ignorable="w14 w15 w16se w16cid">
   <w:docDefaults>
     <w:rPrDefault>
       <w:rPr>
@@ -7302,7 +7305,7 @@
     </w:rPrDefault>
     <w:pPrDefault/>
   </w:docDefaults>
-  <w:latentStyles w:defLockedState="0" w:defUIPriority="99" w:defSemiHidden="0" w:defUnhideWhenUsed="0" w:defQFormat="0" w:count="371">
+  <w:latentStyles w:defLockedState="0" w:defUIPriority="99" w:defSemiHidden="0" w:defUnhideWhenUsed="0" w:defQFormat="0" w:count="375">
     <w:lsdException w:name="Normal" w:uiPriority="0" w:qFormat="1"/>
     <w:lsdException w:name="heading 1" w:uiPriority="0" w:qFormat="1"/>
     <w:lsdException w:name="heading 2" w:semiHidden="1" w:uiPriority="9" w:unhideWhenUsed="1" w:qFormat="1"/>
@@ -7408,7 +7411,6 @@
     <w:lsdException w:name="HTML Sample" w:semiHidden="1" w:unhideWhenUsed="1"/>
     <w:lsdException w:name="HTML Typewriter" w:semiHidden="1" w:unhideWhenUsed="1"/>
     <w:lsdException w:name="HTML Variable" w:semiHidden="1" w:unhideWhenUsed="1"/>
-    <w:lsdException w:name="Normal Table" w:semiHidden="1" w:unhideWhenUsed="1"/>
     <w:lsdException w:name="annotation subject" w:semiHidden="1" w:unhideWhenUsed="1"/>
     <w:lsdException w:name="No List" w:semiHidden="1" w:unhideWhenUsed="1"/>
     <w:lsdException w:name="Outline List 1" w:semiHidden="1" w:unhideWhenUsed="1"/>
@@ -7452,10 +7454,8 @@
     <w:lsdException w:name="Table Elegant" w:semiHidden="1" w:unhideWhenUsed="1"/>
     <w:lsdException w:name="Table Professional" w:semiHidden="1" w:unhideWhenUsed="1"/>
     <w:lsdException w:name="Table Subtle 1" w:semiHidden="1" w:unhideWhenUsed="1"/>
-    <w:lsdException w:name="Table Subtle 2" w:semiHidden="1" w:unhideWhenUsed="1"/>
     <w:lsdException w:name="Table Web 1" w:semiHidden="1" w:unhideWhenUsed="1"/>
     <w:lsdException w:name="Table Web 2" w:semiHidden="1" w:unhideWhenUsed="1"/>
-    <w:lsdException w:name="Table Web 3" w:semiHidden="1" w:unhideWhenUsed="1"/>
     <w:lsdException w:name="Balloon Text" w:semiHidden="1" w:unhideWhenUsed="1"/>
     <w:lsdException w:name="Table Grid" w:uiPriority="59"/>
     <w:lsdException w:name="Table Theme" w:semiHidden="1" w:unhideWhenUsed="1"/>
@@ -7674,6 +7674,10 @@
     <w:lsdException w:name="List Table 5 Dark Accent 6" w:uiPriority="50"/>
     <w:lsdException w:name="List Table 6 Colorful Accent 6" w:uiPriority="51"/>
     <w:lsdException w:name="List Table 7 Colorful Accent 6" w:uiPriority="52"/>
+    <w:lsdException w:name="Mention" w:semiHidden="1" w:unhideWhenUsed="1"/>
+    <w:lsdException w:name="Smart Hyperlink" w:semiHidden="1" w:unhideWhenUsed="1"/>
+    <w:lsdException w:name="Hashtag" w:semiHidden="1" w:unhideWhenUsed="1"/>
+    <w:lsdException w:name="Unresolved Mention" w:semiHidden="1" w:unhideWhenUsed="1"/>
   </w:latentStyles>
   <w:style w:type="paragraph" w:default="1" w:styleId="Normal">
     <w:name w:val="Normal"/>
@@ -8639,7 +8643,7 @@
 </file>
 
 <file path=customXml/itemProps1.xml><?xml version="1.0" encoding="utf-8"?>
-<ds:datastoreItem xmlns:ds="http://schemas.openxmlformats.org/officeDocument/2006/customXml" ds:itemID="{BBB60455-CDC0-49BC-9CA5-7F33A2CE3BD7}">
+<ds:datastoreItem xmlns:ds="http://schemas.openxmlformats.org/officeDocument/2006/customXml" ds:itemID="{B2939582-FC96-0D4A-AF53-7B78D696EFDB}">
   <ds:schemaRefs>
     <ds:schemaRef ds:uri="http://schemas.openxmlformats.org/officeDocument/2006/bibliography"/>
   </ds:schemaRefs>

</xml_diff>

<commit_message>
Updating cover version, tox
</commit_message>
<xml_diff>
--- a/fn_qradar_integration/doc/Resilient Integrations QRadar Function Guide.docx
+++ b/fn_qradar_integration/doc/Resilient Integrations QRadar Function Guide.docx
@@ -309,6 +309,14 @@
         </w:rPr>
         <w:t>.0</w:t>
       </w:r>
+      <w:r>
+        <w:rPr>
+          <w:color w:val="FFFFFF" w:themeColor="background1"/>
+          <w:sz w:val="44"/>
+          <w:szCs w:val="44"/>
+        </w:rPr>
+        <w:t>.4</w:t>
+      </w:r>
     </w:p>
     <w:p>
       <w:pPr>
@@ -882,7 +890,14 @@
                 <w:rFonts w:cs="Arial"/>
                 <w:szCs w:val="18"/>
               </w:rPr>
-              <w:t>2.0.5</w:t>
+              <w:t>2.0.</w:t>
+            </w:r>
+            <w:r>
+              <w:rPr>
+                <w:rFonts w:cs="Arial"/>
+                <w:szCs w:val="18"/>
+              </w:rPr>
+              <w:t>4</w:t>
             </w:r>
           </w:p>
         </w:tc>
@@ -2266,10 +2281,7 @@
         <w:t xml:space="preserve">the IBM Resilient </w:t>
       </w:r>
       <w:r>
-        <w:t>QRadar</w:t>
-      </w:r>
-      <w:r>
-        <w:t xml:space="preserve"> </w:t>
+        <w:t xml:space="preserve">QRadar </w:t>
       </w:r>
       <w:r>
         <w:t xml:space="preserve">.zip file </w:t>
@@ -2695,42 +2707,15 @@
         <w:pStyle w:val="Body"/>
       </w:pPr>
       <w:r>
-        <w:t>I</w:t>
-      </w:r>
-      <w:r>
-        <w:t xml:space="preserve">f </w:t>
-      </w:r>
-      <w:r>
-        <w:t>the</w:t>
-      </w:r>
-      <w:r>
-        <w:t xml:space="preserve"> username</w:t>
-      </w:r>
-      <w:r>
-        <w:t xml:space="preserve"> and </w:t>
-      </w:r>
-      <w:r>
-        <w:t xml:space="preserve">password and the token are given, </w:t>
-      </w:r>
-      <w:r>
-        <w:t xml:space="preserve">the </w:t>
-      </w:r>
-      <w:r>
-        <w:t xml:space="preserve">username and password authentication </w:t>
+        <w:t xml:space="preserve">If the username and password and the token are given, the username and password authentication </w:t>
       </w:r>
       <w:proofErr w:type="gramStart"/>
       <w:r>
-        <w:t>take</w:t>
-      </w:r>
-      <w:r>
-        <w:t>s</w:t>
+        <w:t>takes</w:t>
       </w:r>
       <w:proofErr w:type="gramEnd"/>
       <w:r>
-        <w:t xml:space="preserve"> precedence</w:t>
-      </w:r>
-      <w:r>
-        <w:t>.</w:t>
+        <w:t xml:space="preserve"> precedence.</w:t>
       </w:r>
     </w:p>
     <w:p>
@@ -2839,19 +2824,13 @@
         <w:t>Once the function package deploys the functions,</w:t>
       </w:r>
       <w:r>
-        <w:t xml:space="preserve"> workflows, rules, and message destination</w:t>
-      </w:r>
-      <w:r>
-        <w:t xml:space="preserve">, </w:t>
+        <w:t xml:space="preserve"> workflows, rules, and message destination, </w:t>
       </w:r>
       <w:r>
         <w:t xml:space="preserve">you can view them in the Resilient platform </w:t>
       </w:r>
       <w:r>
-        <w:t xml:space="preserve">in their respective tabs. </w:t>
-      </w:r>
-      <w:r>
-        <w:t>destination</w:t>
+        <w:t>in their respective tabs. destination</w:t>
       </w:r>
       <w:r>
         <w:t xml:space="preserve"> tab, </w:t>
@@ -3823,7 +3802,15 @@
       </w:r>
       <w:proofErr w:type="spellEnd"/>
       <w:r>
-        <w:t xml:space="preserve"> is the name of an existing reference set in QRadar, and </w:t>
+        <w:t xml:space="preserve"> is the name of an existing reference set in </w:t>
+      </w:r>
+      <w:proofErr w:type="spellStart"/>
+      <w:r>
+        <w:t>QRadar</w:t>
+      </w:r>
+      <w:proofErr w:type="spellEnd"/>
+      <w:r>
+        <w:t xml:space="preserve">, and </w:t>
       </w:r>
       <w:proofErr w:type="spellStart"/>
       <w:r>
@@ -5947,6 +5934,7 @@
   <w:style w:type="character" w:default="1" w:styleId="DefaultParagraphFont">
     <w:name w:val="Default Paragraph Font"/>
     <w:uiPriority w:val="1"/>
+    <w:semiHidden/>
     <w:unhideWhenUsed/>
   </w:style>
   <w:style w:type="table" w:default="1" w:styleId="TableNormal">

</xml_diff>

<commit_message>
Updating page of contents in doc and pdf
</commit_message>
<xml_diff>
--- a/fn_qradar_integration/doc/Resilient Integrations QRadar Function Guide.docx
+++ b/fn_qradar_integration/doc/Resilient Integrations QRadar Function Guide.docx
@@ -1195,7 +1195,7 @@
             </w:rPr>
             <w:fldChar w:fldCharType="separate"/>
           </w:r>
-          <w:hyperlink w:anchor="_Toc34140107" w:history="1">
+          <w:hyperlink w:anchor="_Toc36629494" w:history="1">
             <w:r>
               <w:rPr>
                 <w:rStyle w:val="Hyperlink"/>
@@ -1222,7 +1222,77 @@
                 <w:noProof/>
                 <w:webHidden/>
               </w:rPr>
-              <w:instrText xml:space="preserve"> PAGEREF _Toc34140107 \h </w:instrText>
+              <w:instrText xml:space="preserve"> PAGEREF _Toc36629494 \h </w:instrText>
+            </w:r>
+            <w:r>
+              <w:rPr>
+                <w:noProof/>
+                <w:webHidden/>
+              </w:rPr>
+            </w:r>
+            <w:r>
+              <w:rPr>
+                <w:noProof/>
+                <w:webHidden/>
+              </w:rPr>
+              <w:fldChar w:fldCharType="separate"/>
+            </w:r>
+            <w:r>
+              <w:rPr>
+                <w:noProof/>
+                <w:webHidden/>
+              </w:rPr>
+              <w:t>5</w:t>
+            </w:r>
+            <w:r>
+              <w:rPr>
+                <w:noProof/>
+                <w:webHidden/>
+              </w:rPr>
+              <w:fldChar w:fldCharType="end"/>
+            </w:r>
+          </w:hyperlink>
+        </w:p>
+        <w:p>
+          <w:pPr>
+            <w:pStyle w:val="TOC2"/>
+            <w:rPr>
+              <w:rFonts w:asciiTheme="minorHAnsi" w:eastAsiaTheme="minorEastAsia" w:hAnsiTheme="minorHAnsi" w:cstheme="minorBidi"/>
+              <w:bCs w:val="0"/>
+              <w:noProof/>
+              <w:sz w:val="24"/>
+              <w:szCs w:val="24"/>
+              <w:lang w:bidi="ar-SA"/>
+            </w:rPr>
+          </w:pPr>
+          <w:hyperlink w:anchor="_Toc36629495" w:history="1">
+            <w:r>
+              <w:rPr>
+                <w:rStyle w:val="Hyperlink"/>
+                <w:noProof/>
+              </w:rPr>
+              <w:t>What’s New in V2.0</w:t>
+            </w:r>
+            <w:r>
+              <w:rPr>
+                <w:noProof/>
+                <w:webHidden/>
+              </w:rPr>
+              <w:tab/>
+            </w:r>
+            <w:r>
+              <w:rPr>
+                <w:noProof/>
+                <w:webHidden/>
+              </w:rPr>
+              <w:fldChar w:fldCharType="begin"/>
+            </w:r>
+            <w:r>
+              <w:rPr>
+                <w:noProof/>
+                <w:webHidden/>
+              </w:rPr>
+              <w:instrText xml:space="preserve"> PAGEREF _Toc36629495 \h </w:instrText>
             </w:r>
             <w:r>
               <w:rPr>
@@ -1267,7 +1337,7 @@
               <w:lang w:bidi="ar-SA"/>
             </w:rPr>
           </w:pPr>
-          <w:hyperlink w:anchor="_Toc34140108" w:history="1">
+          <w:hyperlink w:anchor="_Toc36629496" w:history="1">
             <w:r>
               <w:rPr>
                 <w:rStyle w:val="Hyperlink"/>
@@ -1294,7 +1364,7 @@
                 <w:noProof/>
                 <w:webHidden/>
               </w:rPr>
-              <w:instrText xml:space="preserve"> PAGEREF _Toc34140108 \h </w:instrText>
+              <w:instrText xml:space="preserve"> PAGEREF _Toc36629496 \h </w:instrText>
             </w:r>
             <w:r>
               <w:rPr>
@@ -1339,7 +1409,7 @@
               <w:lang w:bidi="ar-SA"/>
             </w:rPr>
           </w:pPr>
-          <w:hyperlink w:anchor="_Toc34140109" w:history="1">
+          <w:hyperlink w:anchor="_Toc36629497" w:history="1">
             <w:r>
               <w:rPr>
                 <w:rStyle w:val="Hyperlink"/>
@@ -1366,7 +1436,7 @@
                 <w:noProof/>
                 <w:webHidden/>
               </w:rPr>
-              <w:instrText xml:space="preserve"> PAGEREF _Toc34140109 \h </w:instrText>
+              <w:instrText xml:space="preserve"> PAGEREF _Toc36629497 \h </w:instrText>
             </w:r>
             <w:r>
               <w:rPr>
@@ -1409,13 +1479,13 @@
               <w:lang w:bidi="ar-SA"/>
             </w:rPr>
           </w:pPr>
-          <w:hyperlink w:anchor="_Toc34140110" w:history="1">
+          <w:hyperlink w:anchor="_Toc36629498" w:history="1">
             <w:r>
               <w:rPr>
                 <w:rStyle w:val="Hyperlink"/>
                 <w:noProof/>
               </w:rPr>
-              <w:t>fn_rsa_netwitness: NetWitness Get Meta ID Ranges</w:t>
+              <w:t>QRadar Search</w:t>
             </w:r>
             <w:r>
               <w:rPr>
@@ -1436,7 +1506,7 @@
                 <w:noProof/>
                 <w:webHidden/>
               </w:rPr>
-              <w:instrText xml:space="preserve"> PAGEREF _Toc34140110 \h </w:instrText>
+              <w:instrText xml:space="preserve"> PAGEREF _Toc36629498 \h </w:instrText>
             </w:r>
             <w:r>
               <w:rPr>
@@ -1456,7 +1526,7 @@
                 <w:noProof/>
                 <w:webHidden/>
               </w:rPr>
-              <w:t>9</w:t>
+              <w:t>8</w:t>
             </w:r>
             <w:r>
               <w:rPr>
@@ -1479,13 +1549,13 @@
               <w:lang w:bidi="ar-SA"/>
             </w:rPr>
           </w:pPr>
-          <w:hyperlink w:anchor="_Toc34140111" w:history="1">
+          <w:hyperlink w:anchor="_Toc36629499" w:history="1">
             <w:r>
               <w:rPr>
                 <w:rStyle w:val="Hyperlink"/>
                 <w:noProof/>
               </w:rPr>
-              <w:t>fn_rsa_netwitness: NetWitness Get Meta Values</w:t>
+              <w:t>QRadar Add Reference Set Item</w:t>
             </w:r>
             <w:r>
               <w:rPr>
@@ -1506,7 +1576,7 @@
                 <w:noProof/>
                 <w:webHidden/>
               </w:rPr>
-              <w:instrText xml:space="preserve"> PAGEREF _Toc34140111 \h </w:instrText>
+              <w:instrText xml:space="preserve"> PAGEREF _Toc36629499 \h </w:instrText>
             </w:r>
             <w:r>
               <w:rPr>
@@ -1526,7 +1596,7 @@
                 <w:noProof/>
                 <w:webHidden/>
               </w:rPr>
-              <w:t>10</w:t>
+              <w:t>11</w:t>
             </w:r>
             <w:r>
               <w:rPr>
@@ -1549,13 +1619,13 @@
               <w:lang w:bidi="ar-SA"/>
             </w:rPr>
           </w:pPr>
-          <w:hyperlink w:anchor="_Toc34140112" w:history="1">
+          <w:hyperlink w:anchor="_Toc36629500" w:history="1">
             <w:r>
               <w:rPr>
                 <w:rStyle w:val="Hyperlink"/>
                 <w:noProof/>
               </w:rPr>
-              <w:t>fn_rsa_netwitness: NetWitness Query</w:t>
+              <w:t>QRadar Delete Reference Set Item</w:t>
             </w:r>
             <w:r>
               <w:rPr>
@@ -1576,7 +1646,7 @@
                 <w:noProof/>
                 <w:webHidden/>
               </w:rPr>
-              <w:instrText xml:space="preserve"> PAGEREF _Toc34140112 \h </w:instrText>
+              <w:instrText xml:space="preserve"> PAGEREF _Toc36629500 \h </w:instrText>
             </w:r>
             <w:r>
               <w:rPr>
@@ -1596,7 +1666,7 @@
                 <w:noProof/>
                 <w:webHidden/>
               </w:rPr>
-              <w:t>11</w:t>
+              <w:t>14</w:t>
             </w:r>
             <w:r>
               <w:rPr>
@@ -1619,13 +1689,13 @@
               <w:lang w:bidi="ar-SA"/>
             </w:rPr>
           </w:pPr>
-          <w:hyperlink w:anchor="_Toc34140113" w:history="1">
+          <w:hyperlink w:anchor="_Toc36629501" w:history="1">
             <w:r>
               <w:rPr>
                 <w:rStyle w:val="Hyperlink"/>
                 <w:noProof/>
               </w:rPr>
-              <w:t>fn_rsa_netwitness: NetWitness Retrieve Log Data</w:t>
+              <w:t>QRadar Find Reference Set Item</w:t>
             </w:r>
             <w:r>
               <w:rPr>
@@ -1646,7 +1716,7 @@
                 <w:noProof/>
                 <w:webHidden/>
               </w:rPr>
-              <w:instrText xml:space="preserve"> PAGEREF _Toc34140113 \h </w:instrText>
+              <w:instrText xml:space="preserve"> PAGEREF _Toc36629501 \h </w:instrText>
             </w:r>
             <w:r>
               <w:rPr>
@@ -1666,7 +1736,7 @@
                 <w:noProof/>
                 <w:webHidden/>
               </w:rPr>
-              <w:t>11</w:t>
+              <w:t>14</w:t>
             </w:r>
             <w:r>
               <w:rPr>
@@ -1689,13 +1759,13 @@
               <w:lang w:bidi="ar-SA"/>
             </w:rPr>
           </w:pPr>
-          <w:hyperlink w:anchor="_Toc34140114" w:history="1">
+          <w:hyperlink w:anchor="_Toc36629502" w:history="1">
             <w:r>
               <w:rPr>
                 <w:rStyle w:val="Hyperlink"/>
                 <w:noProof/>
               </w:rPr>
-              <w:t>fn_rsa_netwitness: NetWitness Retrieve PCAP Data</w:t>
+              <w:t>QRadar Find Reference Sets</w:t>
             </w:r>
             <w:r>
               <w:rPr>
@@ -1716,7 +1786,7 @@
                 <w:noProof/>
                 <w:webHidden/>
               </w:rPr>
-              <w:instrText xml:space="preserve"> PAGEREF _Toc34140114 \h </w:instrText>
+              <w:instrText xml:space="preserve"> PAGEREF _Toc36629502 \h </w:instrText>
             </w:r>
             <w:r>
               <w:rPr>
@@ -1736,7 +1806,7 @@
                 <w:noProof/>
                 <w:webHidden/>
               </w:rPr>
-              <w:t>12</w:t>
+              <w:t>15</w:t>
             </w:r>
             <w:r>
               <w:rPr>
@@ -1761,13 +1831,13 @@
               <w:lang w:bidi="ar-SA"/>
             </w:rPr>
           </w:pPr>
-          <w:hyperlink w:anchor="_Toc34140115" w:history="1">
+          <w:hyperlink w:anchor="_Toc36629503" w:history="1">
             <w:r>
               <w:rPr>
                 <w:rStyle w:val="Hyperlink"/>
                 <w:noProof/>
               </w:rPr>
-              <w:t>Resilient Platform Configuration</w:t>
+              <w:t>Troubleshooting</w:t>
             </w:r>
             <w:r>
               <w:rPr>
@@ -1788,7 +1858,7 @@
                 <w:noProof/>
                 <w:webHidden/>
               </w:rPr>
-              <w:instrText xml:space="preserve"> PAGEREF _Toc34140115 \h </w:instrText>
+              <w:instrText xml:space="preserve"> PAGEREF _Toc36629503 \h </w:instrText>
             </w:r>
             <w:r>
               <w:rPr>
@@ -1808,7 +1878,7 @@
                 <w:noProof/>
                 <w:webHidden/>
               </w:rPr>
-              <w:t>13</w:t>
+              <w:t>16</w:t>
             </w:r>
             <w:r>
               <w:rPr>
@@ -1833,13 +1903,13 @@
               <w:lang w:bidi="ar-SA"/>
             </w:rPr>
           </w:pPr>
-          <w:hyperlink w:anchor="_Toc34140116" w:history="1">
+          <w:hyperlink w:anchor="_Toc36629504" w:history="1">
             <w:r>
               <w:rPr>
                 <w:rStyle w:val="Hyperlink"/>
                 <w:noProof/>
               </w:rPr>
-              <w:t>Troubleshooting</w:t>
+              <w:t>Support</w:t>
             </w:r>
             <w:r>
               <w:rPr>
@@ -1860,7 +1930,7 @@
                 <w:noProof/>
                 <w:webHidden/>
               </w:rPr>
-              <w:instrText xml:space="preserve"> PAGEREF _Toc34140116 \h </w:instrText>
+              <w:instrText xml:space="preserve"> PAGEREF _Toc36629504 \h </w:instrText>
             </w:r>
             <w:r>
               <w:rPr>
@@ -1880,79 +1950,7 @@
                 <w:noProof/>
                 <w:webHidden/>
               </w:rPr>
-              <w:t>14</w:t>
-            </w:r>
-            <w:r>
-              <w:rPr>
-                <w:noProof/>
-                <w:webHidden/>
-              </w:rPr>
-              <w:fldChar w:fldCharType="end"/>
-            </w:r>
-          </w:hyperlink>
-        </w:p>
-        <w:p>
-          <w:pPr>
-            <w:pStyle w:val="TOC1"/>
-            <w:tabs>
-              <w:tab w:val="right" w:leader="dot" w:pos="10790"/>
-            </w:tabs>
-            <w:rPr>
-              <w:rFonts w:asciiTheme="minorHAnsi" w:eastAsiaTheme="minorEastAsia" w:hAnsiTheme="minorHAnsi" w:cstheme="minorBidi"/>
-              <w:bCs w:val="0"/>
-              <w:iCs w:val="0"/>
-              <w:noProof/>
-              <w:lang w:bidi="ar-SA"/>
-            </w:rPr>
-          </w:pPr>
-          <w:hyperlink w:anchor="_Toc34140117" w:history="1">
-            <w:r>
-              <w:rPr>
-                <w:rStyle w:val="Hyperlink"/>
-                <w:noProof/>
-              </w:rPr>
-              <w:t>Support</w:t>
-            </w:r>
-            <w:r>
-              <w:rPr>
-                <w:noProof/>
-                <w:webHidden/>
-              </w:rPr>
-              <w:tab/>
-            </w:r>
-            <w:r>
-              <w:rPr>
-                <w:noProof/>
-                <w:webHidden/>
-              </w:rPr>
-              <w:fldChar w:fldCharType="begin"/>
-            </w:r>
-            <w:r>
-              <w:rPr>
-                <w:noProof/>
-                <w:webHidden/>
-              </w:rPr>
-              <w:instrText xml:space="preserve"> PAGEREF _Toc34140117 \h </w:instrText>
-            </w:r>
-            <w:r>
-              <w:rPr>
-                <w:noProof/>
-                <w:webHidden/>
-              </w:rPr>
-            </w:r>
-            <w:r>
-              <w:rPr>
-                <w:noProof/>
-                <w:webHidden/>
-              </w:rPr>
-              <w:fldChar w:fldCharType="separate"/>
-            </w:r>
-            <w:r>
-              <w:rPr>
-                <w:noProof/>
-                <w:webHidden/>
-              </w:rPr>
-              <w:t>15</w:t>
+              <w:t>17</w:t>
             </w:r>
             <w:r>
               <w:rPr>
@@ -1998,7 +1996,7 @@
       <w:pPr>
         <w:pStyle w:val="Heading10"/>
       </w:pPr>
-      <w:bookmarkStart w:id="1" w:name="_Toc34140107"/>
+      <w:bookmarkStart w:id="1" w:name="_Toc36629494"/>
       <w:r>
         <w:lastRenderedPageBreak/>
         <w:t>Overview</w:t>
@@ -2083,8 +2081,13 @@
         <w:pStyle w:val="Heading20"/>
       </w:pPr>
       <w:bookmarkStart w:id="2" w:name="_Toc14126"/>
-      <w:r>
-        <w:t xml:space="preserve">What’s New in V2.0 </w:t>
+      <w:bookmarkStart w:id="3" w:name="_Toc36629495"/>
+      <w:r>
+        <w:t>What’s New in V2.0</w:t>
+      </w:r>
+      <w:bookmarkEnd w:id="3"/>
+      <w:r>
+        <w:t xml:space="preserve"> </w:t>
       </w:r>
       <w:bookmarkEnd w:id="2"/>
     </w:p>
@@ -2143,33 +2146,40 @@
       <w:pPr>
         <w:pStyle w:val="Heading1"/>
       </w:pPr>
-      <w:bookmarkStart w:id="3" w:name="_Toc34140108"/>
+      <w:bookmarkStart w:id="4" w:name="_Toc36629496"/>
       <w:r>
         <w:lastRenderedPageBreak/>
         <w:t>Installation</w:t>
       </w:r>
-      <w:bookmarkEnd w:id="3"/>
+      <w:bookmarkEnd w:id="4"/>
     </w:p>
     <w:p>
       <w:pPr>
         <w:pStyle w:val="Body"/>
       </w:pPr>
       <w:r>
-        <w:t>Before you install the IBM Resilient</w:t>
-      </w:r>
-      <w:r>
-        <w:t xml:space="preserve"> RSA </w:t>
-      </w:r>
-      <w:proofErr w:type="spellStart"/>
-      <w:r>
-        <w:t>NetWitness</w:t>
-      </w:r>
-      <w:proofErr w:type="spellEnd"/>
-      <w:r>
-        <w:t xml:space="preserve"> functions</w:t>
-      </w:r>
-      <w:r>
-        <w:t>, make sure that your environment meets the following prerequisites:</w:t>
+        <w:t xml:space="preserve">Before you install the </w:t>
+      </w:r>
+      <w:r>
+        <w:t>IBM Resilient</w:t>
+      </w:r>
+      <w:r>
+        <w:t xml:space="preserve"> </w:t>
+      </w:r>
+      <w:r>
+        <w:t>QRadar</w:t>
+      </w:r>
+      <w:r>
+        <w:t xml:space="preserve"> </w:t>
+      </w:r>
+      <w:r>
+        <w:t>integration package,</w:t>
+      </w:r>
+      <w:r>
+        <w:t xml:space="preserve"> </w:t>
+      </w:r>
+      <w:r>
+        <w:t>make sure that your environment meets the following prerequisites:</w:t>
       </w:r>
     </w:p>
     <w:p>
@@ -2399,8 +2409,8 @@
       <w:pPr>
         <w:pStyle w:val="ListNum1"/>
       </w:pPr>
-      <w:bookmarkStart w:id="4" w:name="_Toc15915255"/>
-      <w:bookmarkStart w:id="5" w:name="_Toc16253414"/>
+      <w:bookmarkStart w:id="5" w:name="_Toc15915255"/>
+      <w:bookmarkStart w:id="6" w:name="_Toc16253414"/>
       <w:r>
         <w:t>Import the configurations into your file:</w:t>
       </w:r>
@@ -2680,7 +2690,7 @@
       <w:pPr>
         <w:pStyle w:val="Body"/>
       </w:pPr>
-      <w:bookmarkStart w:id="6" w:name="_Toc510253272"/>
+      <w:bookmarkStart w:id="7" w:name="_Toc510253272"/>
       <w:r>
         <w:t xml:space="preserve">Use ‘false’ for self-signed certificates. </w:t>
       </w:r>
@@ -2808,12 +2818,12 @@
       <w:pPr>
         <w:pStyle w:val="Heading1"/>
       </w:pPr>
-      <w:bookmarkStart w:id="7" w:name="_Toc34140109"/>
+      <w:bookmarkStart w:id="8" w:name="_Toc36629497"/>
       <w:r>
         <w:lastRenderedPageBreak/>
         <w:t>Function Descriptions</w:t>
       </w:r>
-      <w:bookmarkEnd w:id="7"/>
+      <w:bookmarkEnd w:id="8"/>
     </w:p>
     <w:p>
       <w:pPr>
@@ -2840,11 +2850,16 @@
       <w:pPr>
         <w:pStyle w:val="Heading20"/>
       </w:pPr>
-      <w:bookmarkStart w:id="8" w:name="_Toc14135"/>
-      <w:r>
-        <w:t xml:space="preserve">QRadar Search </w:t>
-      </w:r>
-      <w:bookmarkEnd w:id="8"/>
+      <w:bookmarkStart w:id="9" w:name="_Toc14135"/>
+      <w:bookmarkStart w:id="10" w:name="_Toc36629498"/>
+      <w:r>
+        <w:t>QRadar Search</w:t>
+      </w:r>
+      <w:bookmarkEnd w:id="10"/>
+      <w:r>
+        <w:t xml:space="preserve"> </w:t>
+      </w:r>
+      <w:bookmarkEnd w:id="9"/>
     </w:p>
     <w:p>
       <w:pPr>
@@ -3782,12 +3797,17 @@
       <w:pPr>
         <w:pStyle w:val="Heading20"/>
       </w:pPr>
-      <w:bookmarkStart w:id="9" w:name="_Toc14136"/>
+      <w:bookmarkStart w:id="11" w:name="_Toc14136"/>
+      <w:bookmarkStart w:id="12" w:name="_Toc36629499"/>
       <w:r>
         <w:lastRenderedPageBreak/>
-        <w:t xml:space="preserve">QRadar Add Reference Set Item </w:t>
-      </w:r>
-      <w:bookmarkEnd w:id="9"/>
+        <w:t>QRadar Add Reference Set Item</w:t>
+      </w:r>
+      <w:bookmarkEnd w:id="12"/>
+      <w:r>
+        <w:t xml:space="preserve"> </w:t>
+      </w:r>
+      <w:bookmarkEnd w:id="11"/>
     </w:p>
     <w:p>
       <w:pPr>
@@ -3802,15 +3822,7 @@
       </w:r>
       <w:proofErr w:type="spellEnd"/>
       <w:r>
-        <w:t xml:space="preserve"> is the name of an existing reference set in </w:t>
-      </w:r>
-      <w:proofErr w:type="spellStart"/>
-      <w:r>
-        <w:t>QRadar</w:t>
-      </w:r>
-      <w:proofErr w:type="spellEnd"/>
-      <w:r>
-        <w:t xml:space="preserve">, and </w:t>
+        <w:t xml:space="preserve"> is the name of an existing reference set in QRadar, and </w:t>
       </w:r>
       <w:proofErr w:type="spellStart"/>
       <w:r>
@@ -4426,12 +4438,17 @@
       <w:pPr>
         <w:pStyle w:val="Heading20"/>
       </w:pPr>
-      <w:bookmarkStart w:id="10" w:name="_Toc14137"/>
+      <w:bookmarkStart w:id="13" w:name="_Toc14137"/>
+      <w:bookmarkStart w:id="14" w:name="_Toc36629500"/>
       <w:r>
         <w:lastRenderedPageBreak/>
-        <w:t xml:space="preserve">QRadar Delete Reference Set Item </w:t>
-      </w:r>
-      <w:bookmarkEnd w:id="10"/>
+        <w:t>QRadar Delete Reference Set Item</w:t>
+      </w:r>
+      <w:bookmarkEnd w:id="14"/>
+      <w:r>
+        <w:t xml:space="preserve"> </w:t>
+      </w:r>
+      <w:bookmarkEnd w:id="13"/>
     </w:p>
     <w:p>
       <w:pPr>
@@ -4507,11 +4524,16 @@
       <w:pPr>
         <w:pStyle w:val="Heading20"/>
       </w:pPr>
-      <w:bookmarkStart w:id="11" w:name="_Toc14138"/>
-      <w:r>
-        <w:t xml:space="preserve">QRadar Find Reference Set Item </w:t>
-      </w:r>
-      <w:bookmarkEnd w:id="11"/>
+      <w:bookmarkStart w:id="15" w:name="_Toc14138"/>
+      <w:bookmarkStart w:id="16" w:name="_Toc36629501"/>
+      <w:r>
+        <w:t>QRadar Find Reference Set Item</w:t>
+      </w:r>
+      <w:bookmarkEnd w:id="16"/>
+      <w:r>
+        <w:t xml:space="preserve"> </w:t>
+      </w:r>
+      <w:bookmarkEnd w:id="15"/>
     </w:p>
     <w:p>
       <w:pPr>
@@ -4576,12 +4598,17 @@
       <w:pPr>
         <w:pStyle w:val="Heading20"/>
       </w:pPr>
-      <w:bookmarkStart w:id="12" w:name="_Toc14139"/>
+      <w:bookmarkStart w:id="17" w:name="_Toc14139"/>
+      <w:bookmarkStart w:id="18" w:name="_Toc36629502"/>
       <w:r>
         <w:lastRenderedPageBreak/>
-        <w:t xml:space="preserve">QRadar Find Reference Sets </w:t>
-      </w:r>
-      <w:bookmarkEnd w:id="12"/>
+        <w:t>QRadar Find Reference Sets</w:t>
+      </w:r>
+      <w:bookmarkEnd w:id="18"/>
+      <w:r>
+        <w:t xml:space="preserve"> </w:t>
+      </w:r>
+      <w:bookmarkEnd w:id="17"/>
     </w:p>
     <w:p>
       <w:pPr>
@@ -4715,15 +4742,15 @@
       <w:pPr>
         <w:pStyle w:val="Heading10"/>
       </w:pPr>
-      <w:bookmarkStart w:id="13" w:name="_Toc510253273"/>
-      <w:bookmarkStart w:id="14" w:name="_Toc34140116"/>
-      <w:bookmarkEnd w:id="6"/>
+      <w:bookmarkStart w:id="19" w:name="_Toc510253273"/>
+      <w:bookmarkStart w:id="20" w:name="_Toc36629503"/>
+      <w:bookmarkEnd w:id="7"/>
       <w:r>
         <w:lastRenderedPageBreak/>
         <w:t>Troubleshooting</w:t>
       </w:r>
-      <w:bookmarkEnd w:id="13"/>
-      <w:bookmarkEnd w:id="14"/>
+      <w:bookmarkEnd w:id="19"/>
+      <w:bookmarkEnd w:id="20"/>
     </w:p>
     <w:p>
       <w:pPr>
@@ -4907,14 +4934,14 @@
       <w:pPr>
         <w:pStyle w:val="Heading10"/>
       </w:pPr>
-      <w:bookmarkStart w:id="15" w:name="_Toc510253274"/>
-      <w:bookmarkStart w:id="16" w:name="_Toc34140117"/>
+      <w:bookmarkStart w:id="21" w:name="_Toc510253274"/>
+      <w:bookmarkStart w:id="22" w:name="_Toc36629504"/>
       <w:r>
         <w:lastRenderedPageBreak/>
         <w:t>Support</w:t>
       </w:r>
-      <w:bookmarkEnd w:id="15"/>
-      <w:bookmarkEnd w:id="16"/>
+      <w:bookmarkEnd w:id="21"/>
+      <w:bookmarkEnd w:id="22"/>
     </w:p>
     <w:p>
       <w:pPr>
@@ -4954,8 +4981,8 @@
         <w:t xml:space="preserve"> from the log files will help us resolve your issue.</w:t>
       </w:r>
     </w:p>
-    <w:bookmarkEnd w:id="4"/>
     <w:bookmarkEnd w:id="5"/>
+    <w:bookmarkEnd w:id="6"/>
     <w:p>
       <w:pPr>
         <w:rPr>
@@ -5025,7 +5052,7 @@
       <w:fldChar w:fldCharType="separate"/>
     </w:r>
     <w:r>
-      <w:t>March 2020</w:t>
+      <w:t>April 2020</w:t>
     </w:r>
     <w:r>
       <w:fldChar w:fldCharType="end"/>

</xml_diff>

<commit_message>
udpate docs and recustomize for auto rule
</commit_message>
<xml_diff>
--- a/fn_qradar_integration/doc/Resilient Integrations QRadar Function Guide.docx
+++ b/fn_qradar_integration/doc/Resilient Integrations QRadar Function Guide.docx
@@ -323,7 +323,7 @@
           <w:sz w:val="44"/>
           <w:szCs w:val="44"/>
         </w:rPr>
-        <w:t>6</w:t>
+        <w:t>7</w:t>
       </w:r>
     </w:p>
     <w:p>
@@ -624,7 +624,7 @@
         <w:rPr>
           <w:color w:val="FFFFFF" w:themeColor="background1"/>
         </w:rPr>
-        <w:t>May</w:t>
+        <w:t>June</w:t>
       </w:r>
       <w:r>
         <w:rPr>
@@ -898,7 +898,7 @@
                 <w:rFonts w:cs="Arial"/>
                 <w:szCs w:val="18"/>
               </w:rPr>
-              <w:t>2.0.6</w:t>
+              <w:t>2.0.7</w:t>
             </w:r>
           </w:p>
         </w:tc>
@@ -919,7 +919,7 @@
                 <w:rFonts w:cs="Arial"/>
                 <w:szCs w:val="18"/>
               </w:rPr>
-              <w:t>May 2020</w:t>
+              <w:t>June 2020</w:t>
             </w:r>
           </w:p>
         </w:tc>
@@ -940,14 +940,72 @@
                 <w:rFonts w:cs="Arial"/>
                 <w:szCs w:val="18"/>
               </w:rPr>
-              <w:t>Unicode support.</w:t>
-            </w:r>
-            <w:r>
+              <w:t>Correct typos.</w:t>
+            </w:r>
+          </w:p>
+        </w:tc>
+      </w:tr>
+      <w:tr>
+        <w:tc>
+          <w:tcPr>
+            <w:tcW w:w="1001" w:type="dxa"/>
+          </w:tcPr>
+          <w:p>
+            <w:pPr>
+              <w:adjustRightInd w:val="0"/>
               <w:rPr>
                 <w:rFonts w:cs="Arial"/>
                 <w:szCs w:val="18"/>
               </w:rPr>
-              <w:t xml:space="preserve"> Add option to return all results from Search.</w:t>
+            </w:pPr>
+            <w:r>
+              <w:rPr>
+                <w:rFonts w:cs="Arial"/>
+                <w:szCs w:val="18"/>
+              </w:rPr>
+              <w:t>2.0.6</w:t>
+            </w:r>
+          </w:p>
+        </w:tc>
+        <w:tc>
+          <w:tcPr>
+            <w:tcW w:w="1516" w:type="dxa"/>
+          </w:tcPr>
+          <w:p>
+            <w:pPr>
+              <w:adjustRightInd w:val="0"/>
+              <w:rPr>
+                <w:rFonts w:cs="Arial"/>
+                <w:szCs w:val="18"/>
+              </w:rPr>
+            </w:pPr>
+            <w:r>
+              <w:rPr>
+                <w:rFonts w:cs="Arial"/>
+                <w:szCs w:val="18"/>
+              </w:rPr>
+              <w:t>May 2020</w:t>
+            </w:r>
+          </w:p>
+        </w:tc>
+        <w:tc>
+          <w:tcPr>
+            <w:tcW w:w="6570" w:type="dxa"/>
+          </w:tcPr>
+          <w:p>
+            <w:pPr>
+              <w:adjustRightInd w:val="0"/>
+              <w:rPr>
+                <w:rFonts w:cs="Arial"/>
+                <w:szCs w:val="18"/>
+              </w:rPr>
+            </w:pPr>
+            <w:r>
+              <w:rPr>
+                <w:rFonts w:cs="Arial"/>
+                <w:szCs w:val="18"/>
+              </w:rPr>
+              <w:t>Add option to return all results from Search.</w:t>
             </w:r>
           </w:p>
         </w:tc>
@@ -2537,16 +2595,41 @@
         <w:rPr>
           <w:rFonts w:eastAsia="Courier New" w:cs="Courier New"/>
         </w:rPr>
-        <w:t>fn_qradar_integration</w:t>
+        <w:t>fn</w:t>
       </w:r>
       <w:proofErr w:type="spellEnd"/>
+      <w:r>
+        <w:rPr>
+          <w:rFonts w:eastAsia="Courier New" w:cs="Courier New"/>
+        </w:rPr>
+        <w:t>-</w:t>
+      </w:r>
+      <w:proofErr w:type="spellStart"/>
+      <w:r>
+        <w:rPr>
+          <w:rFonts w:eastAsia="Courier New" w:cs="Courier New"/>
+        </w:rPr>
+        <w:t>qradar</w:t>
+      </w:r>
+      <w:proofErr w:type="spellEnd"/>
+      <w:r>
+        <w:rPr>
+          <w:rFonts w:eastAsia="Courier New" w:cs="Courier New"/>
+        </w:rPr>
+        <w:t>-</w:t>
+      </w:r>
+      <w:r>
+        <w:rPr>
+          <w:rFonts w:eastAsia="Courier New" w:cs="Courier New"/>
+        </w:rPr>
+        <w:t>integration</w:t>
+      </w:r>
     </w:p>
     <w:p>
       <w:pPr>
         <w:pStyle w:val="ListNum1"/>
       </w:pPr>
       <w:r>
-        <w:lastRenderedPageBreak/>
         <w:t xml:space="preserve">Open the config file, scroll to the bottom and edit </w:t>
       </w:r>
       <w:r>
@@ -2612,22 +2695,6 @@
           <w:rFonts w:eastAsia="Courier New"/>
         </w:rPr>
         <w:t xml:space="preserve">&gt; </w:t>
-      </w:r>
-    </w:p>
-    <w:p>
-      <w:pPr>
-        <w:pStyle w:val="Code"/>
-        <w:keepNext/>
-        <w:keepLines/>
-        <w:rPr>
-          <w:rFonts w:eastAsia="Courier New"/>
-        </w:rPr>
-      </w:pPr>
-      <w:r>
-        <w:rPr>
-          <w:rFonts w:eastAsia="Courier New"/>
-        </w:rPr>
-        <w:t xml:space="preserve">port=&lt;8089 or the customized port&gt; </w:t>
       </w:r>
     </w:p>
     <w:p>
@@ -2803,6 +2870,7 @@
         <w:pStyle w:val="Body"/>
       </w:pPr>
       <w:r>
+        <w:lastRenderedPageBreak/>
         <w:t xml:space="preserve">You have two choices for authentication with QRadar – username and a password, or a token. QRadar token is an authentication token created in </w:t>
       </w:r>
       <w:proofErr w:type="spellStart"/>
@@ -3213,7 +3281,18 @@
       </w:r>
       <w:proofErr w:type="spellEnd"/>
       <w:r>
-        <w:t xml:space="preserve">”. </w:t>
+        <w:t>”</w:t>
+      </w:r>
+      <w:r>
+        <w:t xml:space="preserve"> and, if the rule is to be run manually, “</w:t>
+      </w:r>
+      <w:proofErr w:type="spellStart"/>
+      <w:r>
+        <w:t>qradar_query_all_results</w:t>
+      </w:r>
+      <w:proofErr w:type="spellEnd"/>
+      <w:r>
+        <w:t>” is set to the value from the activity field, otherwise the value set under Input in the workflow will be used.</w:t>
       </w:r>
     </w:p>
     <w:p>
@@ -3224,152 +3303,47 @@
         <w:rPr>
           <w:noProof/>
         </w:rPr>
-        <mc:AlternateContent>
-          <mc:Choice Requires="wpg">
-            <w:drawing>
-              <wp:inline distT="0" distB="0" distL="0" distR="0" wp14:anchorId="627803E2" wp14:editId="3139DADB">
-                <wp:extent cx="6079073" cy="1384193"/>
-                <wp:effectExtent l="0" t="0" r="0" b="0"/>
-                <wp:docPr id="11477" name="Group 11477" descr="/Users/yongjian.feng@ibm.com/Desktop/Screen Shot 2018-04-13 at 9.45.47 AM.png"/>
-                <wp:cNvGraphicFramePr/>
-                <a:graphic xmlns:a="http://schemas.openxmlformats.org/drawingml/2006/main">
-                  <a:graphicData uri="http://schemas.microsoft.com/office/word/2010/wordprocessingGroup">
-                    <wpg:wgp>
-                      <wpg:cNvGrpSpPr/>
-                      <wpg:grpSpPr>
-                        <a:xfrm>
-                          <a:off x="0" y="0"/>
-                          <a:ext cx="6079073" cy="1384193"/>
-                          <a:chOff x="0" y="0"/>
-                          <a:chExt cx="6079073" cy="1384193"/>
-                        </a:xfrm>
-                      </wpg:grpSpPr>
-                      <wps:wsp>
-                        <wps:cNvPr id="2053" name="Rectangle 2053"/>
-                        <wps:cNvSpPr/>
-                        <wps:spPr>
-                          <a:xfrm>
-                            <a:off x="6043930" y="1243155"/>
-                            <a:ext cx="46741" cy="187581"/>
-                          </a:xfrm>
-                          <a:prstGeom prst="rect">
-                            <a:avLst/>
-                          </a:prstGeom>
-                          <a:ln>
-                            <a:noFill/>
-                          </a:ln>
-                        </wps:spPr>
-                        <wps:txbx>
-                          <w:txbxContent>
-                            <w:p>
-                              <w:pPr>
-                                <w:spacing w:after="160" w:line="259" w:lineRule="auto"/>
-                              </w:pPr>
-                              <w:r>
-                                <w:t xml:space="preserve"> </w:t>
-                              </w:r>
-                            </w:p>
-                          </w:txbxContent>
-                        </wps:txbx>
-                        <wps:bodyPr horzOverflow="overflow" vert="horz" lIns="0" tIns="0" rIns="0" bIns="0" rtlCol="0">
-                          <a:noAutofit/>
-                        </wps:bodyPr>
-                      </wps:wsp>
-                      <pic:pic xmlns:pic="http://schemas.openxmlformats.org/drawingml/2006/picture">
-                        <pic:nvPicPr>
-                          <pic:cNvPr id="2067" name="Picture 2067"/>
-                          <pic:cNvPicPr/>
-                        </pic:nvPicPr>
-                        <pic:blipFill>
-                          <a:blip r:embed="rId21"/>
-                          <a:stretch>
-                            <a:fillRect/>
-                          </a:stretch>
-                        </pic:blipFill>
-                        <pic:spPr>
-                          <a:xfrm>
-                            <a:off x="0" y="0"/>
-                            <a:ext cx="6068568" cy="1382268"/>
-                          </a:xfrm>
-                          <a:prstGeom prst="rect">
-                            <a:avLst/>
-                          </a:prstGeom>
-                        </pic:spPr>
-                      </pic:pic>
-                      <pic:pic xmlns:pic="http://schemas.openxmlformats.org/drawingml/2006/picture">
-                        <pic:nvPicPr>
-                          <pic:cNvPr id="2069" name="Picture 2069"/>
-                          <pic:cNvPicPr/>
-                        </pic:nvPicPr>
-                        <pic:blipFill>
-                          <a:blip r:embed="rId22"/>
-                          <a:stretch>
-                            <a:fillRect/>
-                          </a:stretch>
-                        </pic:blipFill>
-                        <pic:spPr>
-                          <a:xfrm>
-                            <a:off x="195072" y="195580"/>
-                            <a:ext cx="5480050" cy="794385"/>
-                          </a:xfrm>
-                          <a:prstGeom prst="rect">
-                            <a:avLst/>
-                          </a:prstGeom>
-                        </pic:spPr>
-                      </pic:pic>
-                    </wpg:wgp>
-                  </a:graphicData>
-                </a:graphic>
-              </wp:inline>
-            </w:drawing>
-          </mc:Choice>
-          <mc:Fallback>
-            <w:pict>
-              <v:group w14:anchorId="627803E2" id="Group 11477" o:spid="_x0000_s1027" alt="/Users/yongjian.feng@ibm.com/Desktop/Screen Shot 2018-04-13 at 9.45.47 AM.png" style="width:478.65pt;height:109pt;mso-position-horizontal-relative:char;mso-position-vertical-relative:line" coordsize="60790,13841" o:gfxdata="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">
-                <v:rect id="Rectangle 2053" o:spid="_x0000_s1028" style="position:absolute;left:60439;top:12431;width:467;height:1876;visibility:visible;mso-wrap-style:square;v-text-anchor:top" o:gfxdata="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" filled="f" stroked="f">
-                  <v:textbox inset="0,0,0,0">
-                    <w:txbxContent>
-                      <w:p>
-                        <w:pPr>
-                          <w:spacing w:after="160" w:line="259" w:lineRule="auto"/>
-                        </w:pPr>
-                        <w:r>
-                          <w:t xml:space="preserve"> </w:t>
-                        </w:r>
-                      </w:p>
-                    </w:txbxContent>
-                  </v:textbox>
-                </v:rect>
-                <v:shapetype id="_x0000_t75" coordsize="21600,21600" o:spt="75" o:preferrelative="t" path="m@4@5l@4@11@9@11@9@5xe" filled="f" stroked="f">
-                  <v:stroke joinstyle="miter"/>
-                  <v:formulas>
-                    <v:f eqn="if lineDrawn pixelLineWidth 0"/>
-                    <v:f eqn="sum @0 1 0"/>
-                    <v:f eqn="sum 0 0 @1"/>
-                    <v:f eqn="prod @2 1 2"/>
-                    <v:f eqn="prod @3 21600 pixelWidth"/>
-                    <v:f eqn="prod @3 21600 pixelHeight"/>
-                    <v:f eqn="sum @0 0 1"/>
-                    <v:f eqn="prod @6 1 2"/>
-                    <v:f eqn="prod @7 21600 pixelWidth"/>
-                    <v:f eqn="sum @8 21600 0"/>
-                    <v:f eqn="prod @7 21600 pixelHeight"/>
-                    <v:f eqn="sum @10 21600 0"/>
-                  </v:formulas>
-                  <v:path o:extrusionok="f" gradientshapeok="t" o:connecttype="rect"/>
-                  <o:lock v:ext="edit" aspectratio="t"/>
-                </v:shapetype>
-                <v:shape id="Picture 2067" o:spid="_x0000_s1029" type="#_x0000_t75" style="position:absolute;width:60685;height:13822;visibility:visible;mso-wrap-style:square" o:gfxdata="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">
-                  <v:imagedata r:id="rId23" o:title=""/>
-                </v:shape>
-                <v:shape id="Picture 2069" o:spid="_x0000_s1030" type="#_x0000_t75" style="position:absolute;left:1950;top:1955;width:54801;height:7944;visibility:visible;mso-wrap-style:square" o:gfxdata="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">
-                  <v:imagedata r:id="rId24" o:title=""/>
-                </v:shape>
-                <w10:anchorlock/>
-              </v:group>
-            </w:pict>
-          </mc:Fallback>
-        </mc:AlternateContent>
+        <w:drawing>
+          <wp:inline distT="0" distB="0" distL="0" distR="0" wp14:anchorId="4EF8E497" wp14:editId="2951F4B1">
+            <wp:extent cx="6858000" cy="2069465"/>
+            <wp:effectExtent l="0" t="0" r="0" b="635"/>
+            <wp:docPr id="3" name="Picture 3" descr="A screenshot of a cell phone&#10;&#10;Description automatically generated"/>
+            <wp:cNvGraphicFramePr>
+              <a:graphicFrameLocks xmlns:a="http://schemas.openxmlformats.org/drawingml/2006/main" noChangeAspect="1"/>
+            </wp:cNvGraphicFramePr>
+            <a:graphic xmlns:a="http://schemas.openxmlformats.org/drawingml/2006/main">
+              <a:graphicData uri="http://schemas.openxmlformats.org/drawingml/2006/picture">
+                <pic:pic xmlns:pic="http://schemas.openxmlformats.org/drawingml/2006/picture">
+                  <pic:nvPicPr>
+                    <pic:cNvPr id="3" name="Screen Shot 2020-06-22 at 3.21.57 PM.png"/>
+                    <pic:cNvPicPr/>
+                  </pic:nvPicPr>
+                  <pic:blipFill>
+                    <a:blip r:embed="rId21">
+                      <a:extLst>
+                        <a:ext uri="{28A0092B-C50C-407E-A947-70E740481C1C}">
+                          <a14:useLocalDpi xmlns:a14="http://schemas.microsoft.com/office/drawing/2010/main" val="0"/>
+                        </a:ext>
+                      </a:extLst>
+                    </a:blip>
+                    <a:stretch>
+                      <a:fillRect/>
+                    </a:stretch>
+                  </pic:blipFill>
+                  <pic:spPr>
+                    <a:xfrm>
+                      <a:off x="0" y="0"/>
+                      <a:ext cx="6858000" cy="2069465"/>
+                    </a:xfrm>
+                    <a:prstGeom prst="rect">
+                      <a:avLst/>
+                    </a:prstGeom>
+                  </pic:spPr>
+                </pic:pic>
+              </a:graphicData>
+            </a:graphic>
+          </wp:inline>
+        </w:drawing>
       </w:r>
     </w:p>
     <w:p>
@@ -3497,7 +3471,7 @@
                           <pic:cNvPicPr/>
                         </pic:nvPicPr>
                         <pic:blipFill>
-                          <a:blip r:embed="rId25"/>
+                          <a:blip r:embed="rId22"/>
                           <a:stretch>
                             <a:fillRect/>
                           </a:stretch>
@@ -3518,7 +3492,7 @@
                           <pic:cNvPicPr/>
                         </pic:nvPicPr>
                         <pic:blipFill>
-                          <a:blip r:embed="rId26"/>
+                          <a:blip r:embed="rId23"/>
                           <a:stretch>
                             <a:fillRect/>
                           </a:stretch>
@@ -3541,8 +3515,8 @@
           </mc:Choice>
           <mc:Fallback>
             <w:pict>
-              <v:group w14:anchorId="138DD0AA" id="Group 12044" o:spid="_x0000_s1031" style="width:478.65pt;height:230.6pt;mso-position-horizontal-relative:char;mso-position-vertical-relative:line" coordsize="60790,29288" o:gfxdata="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">
-                <v:rect id="Rectangle 2096" o:spid="_x0000_s1032" style="position:absolute;left:60439;top:27878;width:467;height:1876;visibility:visible;mso-wrap-style:square;v-text-anchor:top" o:gfxdata="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" filled="f" stroked="f">
+              <v:group w14:anchorId="138DD0AA" id="Group 12044" o:spid="_x0000_s1027" style="width:478.65pt;height:230.6pt;mso-position-horizontal-relative:char;mso-position-vertical-relative:line" coordsize="60790,29288" o:gfxdata="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">
+                <v:rect id="Rectangle 2096" o:spid="_x0000_s1028" style="position:absolute;left:60439;top:27878;width:467;height:1876;visibility:visible;mso-wrap-style:square;v-text-anchor:top" o:gfxdata="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" filled="f" stroked="f">
                   <v:textbox inset="0,0,0,0">
                     <w:txbxContent>
                       <w:p>
@@ -3556,11 +3530,30 @@
                     </w:txbxContent>
                   </v:textbox>
                 </v:rect>
-                <v:shape id="Picture 2104" o:spid="_x0000_s1033" type="#_x0000_t75" style="position:absolute;width:60746;height:29260;visibility:visible;mso-wrap-style:square" o:gfxdata="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">
-                  <v:imagedata r:id="rId27" o:title=""/>
+                <v:shapetype id="_x0000_t75" coordsize="21600,21600" o:spt="75" o:preferrelative="t" path="m@4@5l@4@11@9@11@9@5xe" filled="f" stroked="f">
+                  <v:stroke joinstyle="miter"/>
+                  <v:formulas>
+                    <v:f eqn="if lineDrawn pixelLineWidth 0"/>
+                    <v:f eqn="sum @0 1 0"/>
+                    <v:f eqn="sum 0 0 @1"/>
+                    <v:f eqn="prod @2 1 2"/>
+                    <v:f eqn="prod @3 21600 pixelWidth"/>
+                    <v:f eqn="prod @3 21600 pixelHeight"/>
+                    <v:f eqn="sum @0 0 1"/>
+                    <v:f eqn="prod @6 1 2"/>
+                    <v:f eqn="prod @7 21600 pixelWidth"/>
+                    <v:f eqn="sum @8 21600 0"/>
+                    <v:f eqn="prod @7 21600 pixelHeight"/>
+                    <v:f eqn="sum @10 21600 0"/>
+                  </v:formulas>
+                  <v:path o:extrusionok="f" gradientshapeok="t" o:connecttype="rect"/>
+                  <o:lock v:ext="edit" aspectratio="t"/>
+                </v:shapetype>
+                <v:shape id="Picture 2104" o:spid="_x0000_s1029" type="#_x0000_t75" style="position:absolute;width:60746;height:29260;visibility:visible;mso-wrap-style:square" o:gfxdata="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">
+                  <v:imagedata r:id="rId24" o:title=""/>
                 </v:shape>
-                <v:shape id="Picture 2106" o:spid="_x0000_s1034" type="#_x0000_t75" style="position:absolute;left:1950;top:1960;width:54864;height:23368;visibility:visible;mso-wrap-style:square" o:gfxdata="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">
-                  <v:imagedata r:id="rId28" o:title=""/>
+                <v:shape id="Picture 2106" o:spid="_x0000_s1030" type="#_x0000_t75" style="position:absolute;left:1950;top:1960;width:54864;height:23368;visibility:visible;mso-wrap-style:square" o:gfxdata="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">
+                  <v:imagedata r:id="rId25" o:title=""/>
                 </v:shape>
                 <w10:anchorlock/>
               </v:group>
@@ -3645,7 +3638,7 @@
                           <pic:cNvPicPr/>
                         </pic:nvPicPr>
                         <pic:blipFill>
-                          <a:blip r:embed="rId29"/>
+                          <a:blip r:embed="rId26"/>
                           <a:stretch>
                             <a:fillRect/>
                           </a:stretch>
@@ -3666,7 +3659,7 @@
                           <pic:cNvPicPr/>
                         </pic:nvPicPr>
                         <pic:blipFill>
-                          <a:blip r:embed="rId30"/>
+                          <a:blip r:embed="rId27"/>
                           <a:stretch>
                             <a:fillRect/>
                           </a:stretch>
@@ -3689,8 +3682,8 @@
           </mc:Choice>
           <mc:Fallback>
             <w:pict>
-              <v:group w14:anchorId="5F035E8C" id="Group 12045" o:spid="_x0000_s1035" style="width:478.4pt;height:259.3pt;mso-position-horizontal-relative:char;mso-position-vertical-relative:line" coordsize="60756,32933" o:gfxdata="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">
-                <v:rect id="Rectangle 2102" o:spid="_x0000_s1036" style="position:absolute;left:60439;top:31591;width:422;height:1695;visibility:visible;mso-wrap-style:square;v-text-anchor:top" o:gfxdata="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" filled="f" stroked="f">
+              <v:group w14:anchorId="5F035E8C" id="Group 12045" o:spid="_x0000_s1031" style="width:478.4pt;height:259.3pt;mso-position-horizontal-relative:char;mso-position-vertical-relative:line" coordsize="60756,32933" o:gfxdata="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">
+                <v:rect id="Rectangle 2102" o:spid="_x0000_s1032" style="position:absolute;left:60439;top:31591;width:422;height:1695;visibility:visible;mso-wrap-style:square;v-text-anchor:top" o:gfxdata="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" filled="f" stroked="f">
                   <v:textbox inset="0,0,0,0">
                     <w:txbxContent>
                       <w:p>
@@ -3707,11 +3700,11 @@
                     </w:txbxContent>
                   </v:textbox>
                 </v:rect>
-                <v:shape id="Picture 2108" o:spid="_x0000_s1037" type="#_x0000_t75" style="position:absolute;width:60746;height:32933;visibility:visible;mso-wrap-style:square" o:gfxdata="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">
-                  <v:imagedata r:id="rId31" o:title=""/>
+                <v:shape id="Picture 2108" o:spid="_x0000_s1033" type="#_x0000_t75" style="position:absolute;width:60746;height:32933;visibility:visible;mso-wrap-style:square" o:gfxdata="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">
+                  <v:imagedata r:id="rId28" o:title=""/>
                 </v:shape>
-                <v:shape id="Picture 2110" o:spid="_x0000_s1038" type="#_x0000_t75" style="position:absolute;left:1950;top:1953;width:54864;height:27044;visibility:visible;mso-wrap-style:square" o:gfxdata="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">
-                  <v:imagedata r:id="rId32" o:title=""/>
+                <v:shape id="Picture 2110" o:spid="_x0000_s1034" type="#_x0000_t75" style="position:absolute;left:1950;top:1953;width:54864;height:27044;visibility:visible;mso-wrap-style:square" o:gfxdata="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">
+                  <v:imagedata r:id="rId29" o:title=""/>
                 </v:shape>
                 <w10:anchorlock/>
               </v:group>
@@ -3833,7 +3826,7 @@
                           <pic:cNvPicPr/>
                         </pic:nvPicPr>
                         <pic:blipFill>
-                          <a:blip r:embed="rId33"/>
+                          <a:blip r:embed="rId30"/>
                           <a:stretch>
                             <a:fillRect/>
                           </a:stretch>
@@ -3854,7 +3847,7 @@
                           <pic:cNvPicPr/>
                         </pic:nvPicPr>
                         <pic:blipFill>
-                          <a:blip r:embed="rId34"/>
+                          <a:blip r:embed="rId31"/>
                           <a:stretch>
                             <a:fillRect/>
                           </a:stretch>
@@ -3877,8 +3870,8 @@
           </mc:Choice>
           <mc:Fallback>
             <w:pict>
-              <v:group w14:anchorId="342B143E" id="Group 13044" o:spid="_x0000_s1039" style="width:478.65pt;height:331.9pt;mso-position-horizontal-relative:char;mso-position-vertical-relative:line" coordsize="60790,42153" o:gfxdata="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">
-                <v:rect id="Rectangle 2142" o:spid="_x0000_s1040" style="position:absolute;left:60439;top:40636;width:467;height:1876;visibility:visible;mso-wrap-style:square;v-text-anchor:top" o:gfxdata="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" filled="f" stroked="f">
+              <v:group w14:anchorId="342B143E" id="Group 13044" o:spid="_x0000_s1035" style="width:478.65pt;height:331.9pt;mso-position-horizontal-relative:char;mso-position-vertical-relative:line" coordsize="60790,42153" o:gfxdata="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">
+                <v:rect id="Rectangle 2142" o:spid="_x0000_s1036" style="position:absolute;left:60439;top:40636;width:467;height:1876;visibility:visible;mso-wrap-style:square;v-text-anchor:top" o:gfxdata="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" filled="f" stroked="f">
                   <v:textbox inset="0,0,0,0">
                     <w:txbxContent>
                       <w:p>
@@ -3892,11 +3885,11 @@
                     </w:txbxContent>
                   </v:textbox>
                 </v:rect>
-                <v:shape id="Picture 2144" o:spid="_x0000_s1041" type="#_x0000_t75" style="position:absolute;width:60746;height:42153;visibility:visible;mso-wrap-style:square" o:gfxdata="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">
-                  <v:imagedata r:id="rId35" o:title=""/>
+                <v:shape id="Picture 2144" o:spid="_x0000_s1037" type="#_x0000_t75" style="position:absolute;width:60746;height:42153;visibility:visible;mso-wrap-style:square" o:gfxdata="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">
+                  <v:imagedata r:id="rId32" o:title=""/>
                 </v:shape>
-                <v:shape id="Picture 2146" o:spid="_x0000_s1042" type="#_x0000_t75" style="position:absolute;left:1950;top:1959;width:54864;height:36259;visibility:visible;mso-wrap-style:square" o:gfxdata="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">
-                  <v:imagedata r:id="rId36" o:title=""/>
+                <v:shape id="Picture 2146" o:spid="_x0000_s1038" type="#_x0000_t75" style="position:absolute;left:1950;top:1959;width:54864;height:36259;visibility:visible;mso-wrap-style:square" o:gfxdata="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">
+                  <v:imagedata r:id="rId33" o:title=""/>
                 </v:shape>
                 <w10:anchorlock/>
               </v:group>
@@ -4005,7 +3998,7 @@
                           <pic:cNvPicPr/>
                         </pic:nvPicPr>
                         <pic:blipFill>
-                          <a:blip r:embed="rId37"/>
+                          <a:blip r:embed="rId34"/>
                           <a:stretch>
                             <a:fillRect/>
                           </a:stretch>
@@ -4026,7 +4019,7 @@
                           <pic:cNvPicPr/>
                         </pic:nvPicPr>
                         <pic:blipFill>
-                          <a:blip r:embed="rId38"/>
+                          <a:blip r:embed="rId35"/>
                           <a:stretch>
                             <a:fillRect/>
                           </a:stretch>
@@ -4049,8 +4042,8 @@
           </mc:Choice>
           <mc:Fallback>
             <w:pict>
-              <v:group w14:anchorId="6AC6ECF2" id="Group 12402" o:spid="_x0000_s1043" style="width:478.65pt;height:344.5pt;mso-position-horizontal-relative:char;mso-position-vertical-relative:line" coordsize="60790,43754" o:gfxdata="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">
-                <v:rect id="Rectangle 2174" o:spid="_x0000_s1044" style="position:absolute;left:60439;top:42343;width:467;height:1876;visibility:visible;mso-wrap-style:square;v-text-anchor:top" o:gfxdata="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" filled="f" stroked="f">
+              <v:group w14:anchorId="6AC6ECF2" id="Group 12402" o:spid="_x0000_s1039" style="width:478.65pt;height:344.5pt;mso-position-horizontal-relative:char;mso-position-vertical-relative:line" coordsize="60790,43754" o:gfxdata="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">
+                <v:rect id="Rectangle 2174" o:spid="_x0000_s1040" style="position:absolute;left:60439;top:42343;width:467;height:1876;visibility:visible;mso-wrap-style:square;v-text-anchor:top" o:gfxdata="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" filled="f" stroked="f">
                   <v:textbox inset="0,0,0,0">
                     <w:txbxContent>
                       <w:p>
@@ -4064,11 +4057,11 @@
                     </w:txbxContent>
                   </v:textbox>
                 </v:rect>
-                <v:shape id="Picture 2176" o:spid="_x0000_s1045" type="#_x0000_t75" style="position:absolute;width:60746;height:43754;visibility:visible;mso-wrap-style:square" o:gfxdata="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">
-                  <v:imagedata r:id="rId39" o:title=""/>
+                <v:shape id="Picture 2176" o:spid="_x0000_s1041" type="#_x0000_t75" style="position:absolute;width:60746;height:43754;visibility:visible;mso-wrap-style:square" o:gfxdata="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">
+                  <v:imagedata r:id="rId36" o:title=""/>
                 </v:shape>
-                <v:shape id="Picture 2178" o:spid="_x0000_s1046" type="#_x0000_t75" style="position:absolute;left:1950;top:1955;width:54864;height:37865;visibility:visible;mso-wrap-style:square" o:gfxdata="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">
-                  <v:imagedata r:id="rId40" o:title=""/>
+                <v:shape id="Picture 2178" o:spid="_x0000_s1042" type="#_x0000_t75" style="position:absolute;left:1950;top:1955;width:54864;height:37865;visibility:visible;mso-wrap-style:square" o:gfxdata="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">
+                  <v:imagedata r:id="rId37" o:title=""/>
                 </v:shape>
                 <w10:anchorlock/>
               </v:group>
@@ -4152,7 +4145,7 @@
                           <pic:cNvPicPr/>
                         </pic:nvPicPr>
                         <pic:blipFill>
-                          <a:blip r:embed="rId41"/>
+                          <a:blip r:embed="rId38"/>
                           <a:stretch>
                             <a:fillRect/>
                           </a:stretch>
@@ -4173,7 +4166,7 @@
                           <pic:cNvPicPr/>
                         </pic:nvPicPr>
                         <pic:blipFill>
-                          <a:blip r:embed="rId42"/>
+                          <a:blip r:embed="rId39"/>
                           <a:stretch>
                             <a:fillRect/>
                           </a:stretch>
@@ -4196,8 +4189,8 @@
           </mc:Choice>
           <mc:Fallback>
             <w:pict>
-              <v:group w14:anchorId="11D957E4" id="Group 12254" o:spid="_x0000_s1047" style="width:478.65pt;height:296.5pt;mso-position-horizontal-relative:char;mso-position-vertical-relative:line" coordsize="60790,37658" o:gfxdata="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">
-                <v:rect id="Rectangle 2204" o:spid="_x0000_s1048" style="position:absolute;left:60439;top:36247;width:467;height:1876;visibility:visible;mso-wrap-style:square;v-text-anchor:top" o:gfxdata="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" filled="f" stroked="f">
+              <v:group w14:anchorId="11D957E4" id="Group 12254" o:spid="_x0000_s1043" style="width:478.65pt;height:296.5pt;mso-position-horizontal-relative:char;mso-position-vertical-relative:line" coordsize="60790,37658" o:gfxdata="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